<commit_message>
Added APK and comments to the code
</commit_message>
<xml_diff>
--- a/Unity.docx
+++ b/Unity.docx
@@ -28,7 +28,7 @@
                   <v:path arrowok="t" o:connecttype="custom" o:connectlocs="0,0;7315200,0;7315200,1130373;3620757,733885;0,1092249;0,0" o:connectangles="0,0,0,0,0,0"/>
                 </v:shape>
                 <v:rect id="Rectangle 151" o:spid="_x0000_s1038" style="position:absolute;width:73152;height:12161;visibility:visible;mso-wrap-style:square;v-text-anchor:middle" o:gfxdata="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" stroked="f" strokeweight="1pt">
-                  <v:fill r:id="rId6" o:title="" recolor="t" rotate="t" type="frame"/>
+                  <v:fill r:id="rId7" o:title="" recolor="t" rotate="t" type="frame"/>
                 </v:rect>
                 <w10:wrap anchorx="page" anchory="page"/>
               </v:group>
@@ -205,6 +205,7 @@
           <w:szCs w:val="32"/>
         </w:rPr>
       </w:pPr>
+      <w:proofErr w:type="spellStart"/>
       <w:r>
         <w:rPr>
           <w:rStyle w:val="markedcontent"/>
@@ -215,6 +216,7 @@
         </w:rPr>
         <w:t>Inhalsverzeichnis</w:t>
       </w:r>
+      <w:proofErr w:type="spellEnd"/>
     </w:p>
     <w:p>
       <w:pPr>
@@ -699,7 +701,23 @@
             <w:rFonts w:ascii="Arial" w:hAnsi="Arial" w:cs="Arial"/>
             <w:noProof/>
           </w:rPr>
-          <w:t>Testfälle</w:t>
+          <w:t>Test</w:t>
+        </w:r>
+        <w:r>
+          <w:rPr>
+            <w:rStyle w:val="Hyperlink"/>
+            <w:rFonts w:ascii="Arial" w:hAnsi="Arial" w:cs="Arial"/>
+            <w:noProof/>
+          </w:rPr>
+          <w:t>f</w:t>
+        </w:r>
+        <w:r>
+          <w:rPr>
+            <w:rStyle w:val="Hyperlink"/>
+            <w:rFonts w:ascii="Arial" w:hAnsi="Arial" w:cs="Arial"/>
+            <w:noProof/>
+          </w:rPr>
+          <w:t>älle</w:t>
         </w:r>
         <w:r>
           <w:rPr>
@@ -2508,6 +2526,7 @@
         </w:rPr>
       </w:pPr>
       <w:bookmarkStart w:id="0" w:name="_Toc126668317"/>
+      <w:proofErr w:type="spellStart"/>
       <w:r>
         <w:rPr>
           <w:rStyle w:val="markedcontent"/>
@@ -2516,6 +2535,7 @@
         <w:t>Aufgabenstellung</w:t>
       </w:r>
       <w:bookmarkEnd w:id="0"/>
+      <w:proofErr w:type="spellEnd"/>
     </w:p>
     <w:p>
       <w:pPr>
@@ -2544,6 +2564,7 @@
         </w:rPr>
       </w:pPr>
       <w:bookmarkStart w:id="2" w:name="_Toc126668319"/>
+      <w:proofErr w:type="spellStart"/>
       <w:r>
         <w:rPr>
           <w:rStyle w:val="markedcontent"/>
@@ -2552,6 +2573,7 @@
         <w:t>Schutzbedarfsanalyse</w:t>
       </w:r>
       <w:bookmarkEnd w:id="2"/>
+      <w:proofErr w:type="spellEnd"/>
     </w:p>
     <w:p>
       <w:pPr>
@@ -2567,9 +2589,18 @@
           <w:rStyle w:val="markedcontent"/>
           <w:rFonts w:ascii="Arial" w:hAnsi="Arial" w:cs="Arial"/>
         </w:rPr>
-        <w:t>Organisation der Arbeitsergebnisse</w:t>
+        <w:t xml:space="preserve">Organisation der </w:t>
+      </w:r>
+      <w:proofErr w:type="spellStart"/>
+      <w:r>
+        <w:rPr>
+          <w:rStyle w:val="markedcontent"/>
+          <w:rFonts w:ascii="Arial" w:hAnsi="Arial" w:cs="Arial"/>
+        </w:rPr>
+        <w:t>Arbeitsergebnisse</w:t>
       </w:r>
       <w:bookmarkEnd w:id="3"/>
+      <w:proofErr w:type="spellEnd"/>
     </w:p>
     <w:p>
       <w:pPr>
@@ -2598,6 +2629,7 @@
         </w:rPr>
       </w:pPr>
       <w:bookmarkStart w:id="4" w:name="_Toc126668321"/>
+      <w:proofErr w:type="spellStart"/>
       <w:r>
         <w:rPr>
           <w:rStyle w:val="markedcontent"/>
@@ -2607,6 +2639,7 @@
         <w:t>Zeitplan</w:t>
       </w:r>
       <w:bookmarkEnd w:id="4"/>
+      <w:proofErr w:type="spellEnd"/>
     </w:p>
     <w:p/>
     <w:tbl>
@@ -3472,6 +3505,7 @@
                 <w:lang w:eastAsia="en-CH"/>
               </w:rPr>
             </w:pPr>
+            <w:proofErr w:type="spellStart"/>
             <w:r>
               <w:rPr>
                 <w:rFonts w:ascii="Calibri" w:eastAsia="Times New Roman" w:hAnsi="Calibri" w:cs="Calibri"/>
@@ -3482,6 +3516,7 @@
               </w:rPr>
               <w:t>Planen</w:t>
             </w:r>
+            <w:proofErr w:type="spellEnd"/>
           </w:p>
         </w:tc>
         <w:tc>
@@ -4031,15 +4066,27 @@
                 <w:lang w:eastAsia="en-CH"/>
               </w:rPr>
             </w:pPr>
-            <w:r>
-              <w:rPr>
-                <w:rFonts w:ascii="Calibri" w:eastAsia="Times New Roman" w:hAnsi="Calibri" w:cs="Calibri"/>
-                <w:b/>
-                <w:bCs/>
-                <w:color w:val="000000"/>
-                <w:lang w:eastAsia="en-CH"/>
-              </w:rPr>
-              <w:t xml:space="preserve">Docum-entation </w:t>
+            <w:proofErr w:type="spellStart"/>
+            <w:r>
+              <w:rPr>
+                <w:rFonts w:ascii="Calibri" w:eastAsia="Times New Roman" w:hAnsi="Calibri" w:cs="Calibri"/>
+                <w:b/>
+                <w:bCs/>
+                <w:color w:val="000000"/>
+                <w:lang w:eastAsia="en-CH"/>
+              </w:rPr>
+              <w:t>Docum-entation</w:t>
+            </w:r>
+            <w:proofErr w:type="spellEnd"/>
+            <w:r>
+              <w:rPr>
+                <w:rFonts w:ascii="Calibri" w:eastAsia="Times New Roman" w:hAnsi="Calibri" w:cs="Calibri"/>
+                <w:b/>
+                <w:bCs/>
+                <w:color w:val="000000"/>
+                <w:lang w:eastAsia="en-CH"/>
+              </w:rPr>
+              <w:t xml:space="preserve"> </w:t>
             </w:r>
             <w:r>
               <w:rPr>
@@ -4050,8 +4097,19 @@
                 <w:lang w:eastAsia="en-CH"/>
               </w:rPr>
               <w:br/>
+            </w:r>
+            <w:proofErr w:type="spellStart"/>
+            <w:r>
+              <w:rPr>
+                <w:rFonts w:ascii="Calibri" w:eastAsia="Times New Roman" w:hAnsi="Calibri" w:cs="Calibri"/>
+                <w:b/>
+                <w:bCs/>
+                <w:color w:val="000000"/>
+                <w:lang w:eastAsia="en-CH"/>
+              </w:rPr>
               <w:t>Schreiben</w:t>
             </w:r>
+            <w:proofErr w:type="spellEnd"/>
           </w:p>
         </w:tc>
         <w:tc>
@@ -4620,8 +4678,19 @@
                 <w:lang w:eastAsia="en-CH"/>
               </w:rPr>
               <w:br/>
+            </w:r>
+            <w:proofErr w:type="spellStart"/>
+            <w:r>
+              <w:rPr>
+                <w:rFonts w:ascii="Calibri" w:eastAsia="Times New Roman" w:hAnsi="Calibri" w:cs="Calibri"/>
+                <w:b/>
+                <w:bCs/>
+                <w:color w:val="000000"/>
+                <w:lang w:eastAsia="en-CH"/>
+              </w:rPr>
               <w:t>erstellen</w:t>
             </w:r>
+            <w:proofErr w:type="spellEnd"/>
           </w:p>
         </w:tc>
         <w:tc>
@@ -5190,8 +5259,19 @@
                 <w:lang w:eastAsia="en-CH"/>
               </w:rPr>
               <w:br/>
+            </w:r>
+            <w:proofErr w:type="spellStart"/>
+            <w:r>
+              <w:rPr>
+                <w:rFonts w:ascii="Calibri" w:eastAsia="Times New Roman" w:hAnsi="Calibri" w:cs="Calibri"/>
+                <w:b/>
+                <w:bCs/>
+                <w:color w:val="000000"/>
+                <w:lang w:eastAsia="en-CH"/>
+              </w:rPr>
               <w:t>erstellen</w:t>
             </w:r>
+            <w:proofErr w:type="spellEnd"/>
           </w:p>
         </w:tc>
         <w:tc>
@@ -6320,8 +6400,19 @@
                 <w:lang w:eastAsia="en-CH"/>
               </w:rPr>
               <w:br/>
+            </w:r>
+            <w:proofErr w:type="spellStart"/>
+            <w:r>
+              <w:rPr>
+                <w:rFonts w:ascii="Calibri" w:eastAsia="Times New Roman" w:hAnsi="Calibri" w:cs="Calibri"/>
+                <w:b/>
+                <w:bCs/>
+                <w:color w:val="000000"/>
+                <w:lang w:eastAsia="en-CH"/>
+              </w:rPr>
               <w:t>erstellen</w:t>
             </w:r>
+            <w:proofErr w:type="spellEnd"/>
           </w:p>
         </w:tc>
         <w:tc>
@@ -6871,6 +6962,7 @@
                 <w:lang w:eastAsia="en-CH"/>
               </w:rPr>
             </w:pPr>
+            <w:proofErr w:type="spellStart"/>
             <w:r>
               <w:rPr>
                 <w:rFonts w:ascii="Calibri" w:eastAsia="Times New Roman" w:hAnsi="Calibri" w:cs="Calibri"/>
@@ -6881,6 +6973,7 @@
               </w:rPr>
               <w:t>zusatz</w:t>
             </w:r>
+            <w:proofErr w:type="spellEnd"/>
             <w:r>
               <w:rPr>
                 <w:rFonts w:ascii="Calibri" w:eastAsia="Times New Roman" w:hAnsi="Calibri" w:cs="Calibri"/>
@@ -6890,8 +6983,19 @@
                 <w:lang w:eastAsia="en-CH"/>
               </w:rPr>
               <w:br/>
+            </w:r>
+            <w:proofErr w:type="spellStart"/>
+            <w:r>
+              <w:rPr>
+                <w:rFonts w:ascii="Calibri" w:eastAsia="Times New Roman" w:hAnsi="Calibri" w:cs="Calibri"/>
+                <w:b/>
+                <w:bCs/>
+                <w:color w:val="000000"/>
+                <w:lang w:eastAsia="en-CH"/>
+              </w:rPr>
               <w:t>funktionen</w:t>
             </w:r>
+            <w:proofErr w:type="spellEnd"/>
           </w:p>
         </w:tc>
         <w:tc>
@@ -7461,10 +7565,11 @@
         <w:rPr>
           <w:rStyle w:val="markedcontent"/>
           <w:rFonts w:ascii="Arial" w:hAnsi="Arial" w:cs="Arial"/>
-          <w:lang w:val="en-GB"/>
+          <w:lang w:val="de-DE"/>
         </w:rPr>
         <w:t>k</w:t>
       </w:r>
+      <w:proofErr w:type="spellStart"/>
       <w:r>
         <w:rPr>
           <w:rStyle w:val="markedcontent"/>
@@ -7473,6 +7578,7 @@
         <w:t>onzept</w:t>
       </w:r>
       <w:bookmarkEnd w:id="5"/>
+      <w:proofErr w:type="spellEnd"/>
     </w:p>
     <w:p/>
     <w:p>
@@ -7484,6 +7590,7 @@
         </w:rPr>
       </w:pPr>
       <w:bookmarkStart w:id="6" w:name="_Toc126668323"/>
+      <w:proofErr w:type="spellStart"/>
       <w:r>
         <w:rPr>
           <w:rStyle w:val="markedcontent"/>
@@ -7492,24 +7599,7 @@
         <w:t>Testfälle</w:t>
       </w:r>
       <w:bookmarkEnd w:id="6"/>
-    </w:p>
-    <w:p>
-      <w:pPr>
-        <w:pStyle w:val="Heading1"/>
-        <w:rPr>
-          <w:rStyle w:val="markedcontent"/>
-          <w:rFonts w:ascii="Arial" w:hAnsi="Arial" w:cs="Arial"/>
-        </w:rPr>
-      </w:pPr>
-      <w:bookmarkStart w:id="7" w:name="_Toc126668324"/>
-      <w:r>
-        <w:rPr>
-          <w:rStyle w:val="markedcontent"/>
-          <w:rFonts w:ascii="Arial" w:hAnsi="Arial" w:cs="Arial"/>
-        </w:rPr>
-        <w:t>Anwendung der Fachsprache</w:t>
-      </w:r>
-      <w:bookmarkEnd w:id="7"/>
+      <w:proofErr w:type="spellEnd"/>
     </w:p>
     <w:p/>
     <w:p>
@@ -7520,7 +7610,677 @@
           <w:rFonts w:ascii="Arial" w:hAnsi="Arial" w:cs="Arial"/>
         </w:rPr>
       </w:pPr>
-      <w:bookmarkStart w:id="8" w:name="_Toc126668326"/>
+      <w:bookmarkStart w:id="7" w:name="_Toc126668346"/>
+      <w:proofErr w:type="spellStart"/>
+      <w:r>
+        <w:rPr>
+          <w:rStyle w:val="markedcontent"/>
+          <w:rFonts w:ascii="Arial" w:hAnsi="Arial" w:cs="Arial"/>
+        </w:rPr>
+        <w:t>Durchführung</w:t>
+      </w:r>
+      <w:proofErr w:type="spellEnd"/>
+      <w:r>
+        <w:rPr>
+          <w:rStyle w:val="markedcontent"/>
+          <w:rFonts w:ascii="Arial" w:hAnsi="Arial" w:cs="Arial"/>
+        </w:rPr>
+        <w:t xml:space="preserve"> und </w:t>
+      </w:r>
+      <w:proofErr w:type="spellStart"/>
+      <w:r>
+        <w:rPr>
+          <w:rStyle w:val="markedcontent"/>
+          <w:rFonts w:ascii="Arial" w:hAnsi="Arial" w:cs="Arial"/>
+        </w:rPr>
+        <w:t>Auswertung</w:t>
+      </w:r>
+      <w:proofErr w:type="spellEnd"/>
+      <w:r>
+        <w:rPr>
+          <w:rStyle w:val="markedcontent"/>
+          <w:rFonts w:ascii="Arial" w:hAnsi="Arial" w:cs="Arial"/>
+        </w:rPr>
+        <w:t xml:space="preserve"> der Tests</w:t>
+      </w:r>
+      <w:bookmarkEnd w:id="7"/>
+    </w:p>
+    <w:p>
+      <w:pPr>
+        <w:pStyle w:val="ListParagraph"/>
+        <w:numPr>
+          <w:ilvl w:val="0"/>
+          <w:numId w:val="2"/>
+        </w:numPr>
+        <w:rPr>
+          <w:rStyle w:val="markedcontent"/>
+          <w:rFonts w:ascii="Arial" w:hAnsi="Arial" w:cs="Arial"/>
+          <w:lang w:val="de-DE"/>
+        </w:rPr>
+      </w:pPr>
+      <w:r>
+        <w:rPr>
+          <w:rStyle w:val="markedcontent"/>
+          <w:rFonts w:ascii="Arial" w:hAnsi="Arial" w:cs="Arial"/>
+        </w:rPr>
+        <w:t xml:space="preserve">Das </w:t>
+      </w:r>
+      <w:proofErr w:type="spellStart"/>
+      <w:r>
+        <w:rPr>
+          <w:rStyle w:val="markedcontent"/>
+          <w:rFonts w:ascii="Arial" w:hAnsi="Arial" w:cs="Arial"/>
+        </w:rPr>
+        <w:t>Testkonzept</w:t>
+      </w:r>
+      <w:proofErr w:type="spellEnd"/>
+      <w:r>
+        <w:rPr>
+          <w:rStyle w:val="markedcontent"/>
+          <w:rFonts w:ascii="Arial" w:hAnsi="Arial" w:cs="Arial"/>
+        </w:rPr>
+        <w:t xml:space="preserve"> </w:t>
+      </w:r>
+      <w:proofErr w:type="spellStart"/>
+      <w:r>
+        <w:rPr>
+          <w:rStyle w:val="markedcontent"/>
+          <w:rFonts w:ascii="Arial" w:hAnsi="Arial" w:cs="Arial"/>
+        </w:rPr>
+        <w:t>beschreibt</w:t>
+      </w:r>
+      <w:proofErr w:type="spellEnd"/>
+      <w:r>
+        <w:rPr>
+          <w:rStyle w:val="markedcontent"/>
+          <w:rFonts w:ascii="Arial" w:hAnsi="Arial" w:cs="Arial"/>
+        </w:rPr>
+        <w:t xml:space="preserve"> das </w:t>
+      </w:r>
+      <w:proofErr w:type="spellStart"/>
+      <w:r>
+        <w:rPr>
+          <w:rStyle w:val="markedcontent"/>
+          <w:rFonts w:ascii="Arial" w:hAnsi="Arial" w:cs="Arial"/>
+        </w:rPr>
+        <w:t>zu</w:t>
+      </w:r>
+      <w:proofErr w:type="spellEnd"/>
+      <w:r>
+        <w:rPr>
+          <w:rStyle w:val="markedcontent"/>
+          <w:rFonts w:ascii="Arial" w:hAnsi="Arial" w:cs="Arial"/>
+        </w:rPr>
+        <w:t xml:space="preserve"> </w:t>
+      </w:r>
+      <w:proofErr w:type="spellStart"/>
+      <w:r>
+        <w:rPr>
+          <w:rStyle w:val="markedcontent"/>
+          <w:rFonts w:ascii="Arial" w:hAnsi="Arial" w:cs="Arial"/>
+        </w:rPr>
+        <w:t>testende</w:t>
+      </w:r>
+      <w:proofErr w:type="spellEnd"/>
+      <w:r>
+        <w:rPr>
+          <w:rStyle w:val="markedcontent"/>
+          <w:rFonts w:ascii="Arial" w:hAnsi="Arial" w:cs="Arial"/>
+        </w:rPr>
+        <w:t xml:space="preserve"> System </w:t>
+      </w:r>
+      <w:proofErr w:type="spellStart"/>
+      <w:r>
+        <w:rPr>
+          <w:rStyle w:val="markedcontent"/>
+          <w:rFonts w:ascii="Arial" w:hAnsi="Arial" w:cs="Arial"/>
+        </w:rPr>
+        <w:t>sowie</w:t>
+      </w:r>
+      <w:proofErr w:type="spellEnd"/>
+      <w:r>
+        <w:br/>
+      </w:r>
+      <w:proofErr w:type="spellStart"/>
+      <w:r>
+        <w:rPr>
+          <w:rStyle w:val="markedcontent"/>
+          <w:rFonts w:ascii="Arial" w:hAnsi="Arial" w:cs="Arial"/>
+        </w:rPr>
+        <w:t>dessen</w:t>
+      </w:r>
+      <w:proofErr w:type="spellEnd"/>
+      <w:r>
+        <w:rPr>
+          <w:rStyle w:val="markedcontent"/>
+          <w:rFonts w:ascii="Arial" w:hAnsi="Arial" w:cs="Arial"/>
+        </w:rPr>
+        <w:t xml:space="preserve"> </w:t>
+      </w:r>
+      <w:proofErr w:type="spellStart"/>
+      <w:r>
+        <w:rPr>
+          <w:rStyle w:val="markedcontent"/>
+          <w:rFonts w:ascii="Arial" w:hAnsi="Arial" w:cs="Arial"/>
+        </w:rPr>
+        <w:t>Umgebung</w:t>
+      </w:r>
+      <w:proofErr w:type="spellEnd"/>
+    </w:p>
+    <w:p>
+      <w:pPr>
+        <w:pStyle w:val="ListParagraph"/>
+        <w:numPr>
+          <w:ilvl w:val="0"/>
+          <w:numId w:val="2"/>
+        </w:numPr>
+        <w:rPr>
+          <w:rFonts w:ascii="Arial" w:hAnsi="Arial" w:cs="Arial"/>
+          <w:lang w:val="de-DE"/>
+        </w:rPr>
+      </w:pPr>
+      <w:r>
+        <w:rPr>
+          <w:rStyle w:val="markedcontent"/>
+          <w:rFonts w:ascii="Arial" w:hAnsi="Arial" w:cs="Arial"/>
+        </w:rPr>
+        <w:t xml:space="preserve">Das </w:t>
+      </w:r>
+      <w:proofErr w:type="spellStart"/>
+      <w:r>
+        <w:rPr>
+          <w:rStyle w:val="markedcontent"/>
+          <w:rFonts w:ascii="Arial" w:hAnsi="Arial" w:cs="Arial"/>
+        </w:rPr>
+        <w:t>Testkonzept</w:t>
+      </w:r>
+      <w:proofErr w:type="spellEnd"/>
+      <w:r>
+        <w:rPr>
+          <w:rStyle w:val="markedcontent"/>
+          <w:rFonts w:ascii="Arial" w:hAnsi="Arial" w:cs="Arial"/>
+        </w:rPr>
+        <w:t xml:space="preserve"> </w:t>
+      </w:r>
+      <w:proofErr w:type="spellStart"/>
+      <w:r>
+        <w:rPr>
+          <w:rStyle w:val="markedcontent"/>
+          <w:rFonts w:ascii="Arial" w:hAnsi="Arial" w:cs="Arial"/>
+        </w:rPr>
+        <w:t>beschreibt</w:t>
+      </w:r>
+      <w:proofErr w:type="spellEnd"/>
+      <w:r>
+        <w:rPr>
+          <w:rStyle w:val="markedcontent"/>
+          <w:rFonts w:ascii="Arial" w:hAnsi="Arial" w:cs="Arial"/>
+        </w:rPr>
+        <w:t xml:space="preserve"> die </w:t>
+      </w:r>
+      <w:proofErr w:type="spellStart"/>
+      <w:r>
+        <w:rPr>
+          <w:rStyle w:val="markedcontent"/>
+          <w:rFonts w:ascii="Arial" w:hAnsi="Arial" w:cs="Arial"/>
+        </w:rPr>
+        <w:t>relevanten</w:t>
+      </w:r>
+      <w:proofErr w:type="spellEnd"/>
+      <w:r>
+        <w:rPr>
+          <w:rStyle w:val="markedcontent"/>
+          <w:rFonts w:ascii="Arial" w:hAnsi="Arial" w:cs="Arial"/>
+        </w:rPr>
+        <w:t xml:space="preserve"> </w:t>
+      </w:r>
+      <w:proofErr w:type="spellStart"/>
+      <w:r>
+        <w:rPr>
+          <w:rStyle w:val="markedcontent"/>
+          <w:rFonts w:ascii="Arial" w:hAnsi="Arial" w:cs="Arial"/>
+        </w:rPr>
+        <w:t>Testfälle</w:t>
+      </w:r>
+      <w:proofErr w:type="spellEnd"/>
+      <w:r>
+        <w:rPr>
+          <w:rStyle w:val="markedcontent"/>
+          <w:rFonts w:ascii="Arial" w:hAnsi="Arial" w:cs="Arial"/>
+        </w:rPr>
+        <w:t xml:space="preserve"> </w:t>
+      </w:r>
+      <w:proofErr w:type="spellStart"/>
+      <w:r>
+        <w:rPr>
+          <w:rStyle w:val="markedcontent"/>
+          <w:rFonts w:ascii="Arial" w:hAnsi="Arial" w:cs="Arial"/>
+        </w:rPr>
+        <w:t>inkl</w:t>
+      </w:r>
+      <w:proofErr w:type="spellEnd"/>
+      <w:r>
+        <w:rPr>
+          <w:rStyle w:val="markedcontent"/>
+          <w:rFonts w:ascii="Arial" w:hAnsi="Arial" w:cs="Arial"/>
+        </w:rPr>
+        <w:t xml:space="preserve">. der </w:t>
+      </w:r>
+      <w:proofErr w:type="spellStart"/>
+      <w:r>
+        <w:rPr>
+          <w:rStyle w:val="markedcontent"/>
+          <w:rFonts w:ascii="Arial" w:hAnsi="Arial" w:cs="Arial"/>
+        </w:rPr>
+        <w:t>zu</w:t>
+      </w:r>
+      <w:proofErr w:type="spellEnd"/>
+      <w:r>
+        <w:br/>
+      </w:r>
+      <w:proofErr w:type="spellStart"/>
+      <w:r>
+        <w:rPr>
+          <w:rStyle w:val="markedcontent"/>
+          <w:rFonts w:ascii="Arial" w:hAnsi="Arial" w:cs="Arial"/>
+        </w:rPr>
+        <w:t>erwartenden</w:t>
+      </w:r>
+      <w:proofErr w:type="spellEnd"/>
+      <w:r>
+        <w:rPr>
+          <w:rStyle w:val="markedcontent"/>
+          <w:rFonts w:ascii="Arial" w:hAnsi="Arial" w:cs="Arial"/>
+        </w:rPr>
+        <w:t xml:space="preserve"> </w:t>
+      </w:r>
+      <w:proofErr w:type="spellStart"/>
+      <w:r>
+        <w:rPr>
+          <w:rStyle w:val="markedcontent"/>
+          <w:rFonts w:ascii="Arial" w:hAnsi="Arial" w:cs="Arial"/>
+        </w:rPr>
+        <w:t>Ergebnisse</w:t>
+      </w:r>
+      <w:proofErr w:type="spellEnd"/>
+      <w:r>
+        <w:rPr>
+          <w:rStyle w:val="markedcontent"/>
+          <w:rFonts w:ascii="Arial" w:hAnsi="Arial" w:cs="Arial"/>
+        </w:rPr>
+        <w:t>.</w:t>
+      </w:r>
+    </w:p>
+    <w:p>
+      <w:pPr>
+        <w:pStyle w:val="ListParagraph"/>
+        <w:numPr>
+          <w:ilvl w:val="0"/>
+          <w:numId w:val="2"/>
+        </w:numPr>
+        <w:rPr>
+          <w:rFonts w:ascii="Arial" w:hAnsi="Arial" w:cs="Arial"/>
+          <w:lang w:val="de-DE"/>
+        </w:rPr>
+      </w:pPr>
+      <w:r>
+        <w:rPr>
+          <w:rStyle w:val="markedcontent"/>
+          <w:rFonts w:ascii="Arial" w:hAnsi="Arial" w:cs="Arial"/>
+        </w:rPr>
+        <w:t xml:space="preserve">Das </w:t>
+      </w:r>
+      <w:proofErr w:type="spellStart"/>
+      <w:r>
+        <w:rPr>
+          <w:rStyle w:val="markedcontent"/>
+          <w:rFonts w:ascii="Arial" w:hAnsi="Arial" w:cs="Arial"/>
+        </w:rPr>
+        <w:t>Testkonzept</w:t>
+      </w:r>
+      <w:proofErr w:type="spellEnd"/>
+      <w:r>
+        <w:rPr>
+          <w:rStyle w:val="markedcontent"/>
+          <w:rFonts w:ascii="Arial" w:hAnsi="Arial" w:cs="Arial"/>
+        </w:rPr>
+        <w:t xml:space="preserve"> </w:t>
+      </w:r>
+      <w:proofErr w:type="spellStart"/>
+      <w:r>
+        <w:rPr>
+          <w:rStyle w:val="markedcontent"/>
+          <w:rFonts w:ascii="Arial" w:hAnsi="Arial" w:cs="Arial"/>
+        </w:rPr>
+        <w:t>begründet</w:t>
+      </w:r>
+      <w:proofErr w:type="spellEnd"/>
+      <w:r>
+        <w:rPr>
+          <w:rStyle w:val="markedcontent"/>
+          <w:rFonts w:ascii="Arial" w:hAnsi="Arial" w:cs="Arial"/>
+        </w:rPr>
+        <w:t xml:space="preserve"> </w:t>
+      </w:r>
+      <w:proofErr w:type="spellStart"/>
+      <w:r>
+        <w:rPr>
+          <w:rStyle w:val="markedcontent"/>
+          <w:rFonts w:ascii="Arial" w:hAnsi="Arial" w:cs="Arial"/>
+        </w:rPr>
+        <w:t>nachvollziehbar</w:t>
+      </w:r>
+      <w:proofErr w:type="spellEnd"/>
+      <w:r>
+        <w:rPr>
+          <w:rStyle w:val="markedcontent"/>
+          <w:rFonts w:ascii="Arial" w:hAnsi="Arial" w:cs="Arial"/>
+        </w:rPr>
+        <w:t xml:space="preserve">, was </w:t>
+      </w:r>
+      <w:proofErr w:type="spellStart"/>
+      <w:r>
+        <w:rPr>
+          <w:rStyle w:val="markedcontent"/>
+          <w:rFonts w:ascii="Arial" w:hAnsi="Arial" w:cs="Arial"/>
+        </w:rPr>
+        <w:t>bewusst</w:t>
+      </w:r>
+      <w:proofErr w:type="spellEnd"/>
+      <w:r>
+        <w:rPr>
+          <w:rStyle w:val="markedcontent"/>
+          <w:rFonts w:ascii="Arial" w:hAnsi="Arial" w:cs="Arial"/>
+        </w:rPr>
+        <w:t xml:space="preserve"> </w:t>
+      </w:r>
+      <w:proofErr w:type="spellStart"/>
+      <w:r>
+        <w:rPr>
+          <w:rStyle w:val="markedcontent"/>
+          <w:rFonts w:ascii="Arial" w:hAnsi="Arial" w:cs="Arial"/>
+        </w:rPr>
+        <w:t>nicht</w:t>
+      </w:r>
+      <w:proofErr w:type="spellEnd"/>
+      <w:r>
+        <w:br/>
+      </w:r>
+      <w:proofErr w:type="spellStart"/>
+      <w:r>
+        <w:rPr>
+          <w:rStyle w:val="markedcontent"/>
+          <w:rFonts w:ascii="Arial" w:hAnsi="Arial" w:cs="Arial"/>
+        </w:rPr>
+        <w:t>getestet</w:t>
+      </w:r>
+      <w:proofErr w:type="spellEnd"/>
+      <w:r>
+        <w:rPr>
+          <w:rStyle w:val="markedcontent"/>
+          <w:rFonts w:ascii="Arial" w:hAnsi="Arial" w:cs="Arial"/>
+        </w:rPr>
+        <w:t xml:space="preserve"> </w:t>
+      </w:r>
+      <w:proofErr w:type="spellStart"/>
+      <w:r>
+        <w:rPr>
+          <w:rStyle w:val="markedcontent"/>
+          <w:rFonts w:ascii="Arial" w:hAnsi="Arial" w:cs="Arial"/>
+        </w:rPr>
+        <w:t>wird</w:t>
+      </w:r>
+      <w:proofErr w:type="spellEnd"/>
+      <w:r>
+        <w:rPr>
+          <w:rStyle w:val="markedcontent"/>
+          <w:rFonts w:ascii="Arial" w:hAnsi="Arial" w:cs="Arial"/>
+        </w:rPr>
+        <w:t>.</w:t>
+      </w:r>
+    </w:p>
+    <w:p>
+      <w:pPr>
+        <w:pStyle w:val="ListParagraph"/>
+        <w:numPr>
+          <w:ilvl w:val="0"/>
+          <w:numId w:val="2"/>
+        </w:numPr>
+        <w:rPr>
+          <w:rFonts w:ascii="Arial" w:hAnsi="Arial" w:cs="Arial"/>
+          <w:lang w:val="de-DE"/>
+        </w:rPr>
+      </w:pPr>
+      <w:r>
+        <w:rPr>
+          <w:rStyle w:val="markedcontent"/>
+          <w:rFonts w:ascii="Arial" w:hAnsi="Arial" w:cs="Arial"/>
+        </w:rPr>
+        <w:t xml:space="preserve">Das </w:t>
+      </w:r>
+      <w:proofErr w:type="spellStart"/>
+      <w:r>
+        <w:rPr>
+          <w:rStyle w:val="markedcontent"/>
+          <w:rFonts w:ascii="Arial" w:hAnsi="Arial" w:cs="Arial"/>
+        </w:rPr>
+        <w:t>Testkonzept</w:t>
+      </w:r>
+      <w:proofErr w:type="spellEnd"/>
+      <w:r>
+        <w:rPr>
+          <w:rStyle w:val="markedcontent"/>
+          <w:rFonts w:ascii="Arial" w:hAnsi="Arial" w:cs="Arial"/>
+        </w:rPr>
+        <w:t xml:space="preserve"> </w:t>
+      </w:r>
+      <w:proofErr w:type="spellStart"/>
+      <w:r>
+        <w:rPr>
+          <w:rStyle w:val="markedcontent"/>
+          <w:rFonts w:ascii="Arial" w:hAnsi="Arial" w:cs="Arial"/>
+        </w:rPr>
+        <w:t>beschreibt</w:t>
+      </w:r>
+      <w:proofErr w:type="spellEnd"/>
+      <w:r>
+        <w:rPr>
+          <w:rStyle w:val="markedcontent"/>
+          <w:rFonts w:ascii="Arial" w:hAnsi="Arial" w:cs="Arial"/>
+        </w:rPr>
+        <w:t xml:space="preserve"> die </w:t>
+      </w:r>
+      <w:proofErr w:type="spellStart"/>
+      <w:r>
+        <w:rPr>
+          <w:rStyle w:val="markedcontent"/>
+          <w:rFonts w:ascii="Arial" w:hAnsi="Arial" w:cs="Arial"/>
+        </w:rPr>
+        <w:t>relevanten</w:t>
+      </w:r>
+      <w:proofErr w:type="spellEnd"/>
+      <w:r>
+        <w:rPr>
+          <w:rStyle w:val="markedcontent"/>
+          <w:rFonts w:ascii="Arial" w:hAnsi="Arial" w:cs="Arial"/>
+        </w:rPr>
+        <w:t xml:space="preserve"> </w:t>
+      </w:r>
+      <w:proofErr w:type="spellStart"/>
+      <w:r>
+        <w:rPr>
+          <w:rStyle w:val="markedcontent"/>
+          <w:rFonts w:ascii="Arial" w:hAnsi="Arial" w:cs="Arial"/>
+        </w:rPr>
+        <w:t>Testmittel</w:t>
+      </w:r>
+      <w:proofErr w:type="spellEnd"/>
+      <w:r>
+        <w:rPr>
+          <w:rStyle w:val="markedcontent"/>
+          <w:rFonts w:ascii="Arial" w:hAnsi="Arial" w:cs="Arial"/>
+        </w:rPr>
+        <w:t xml:space="preserve"> (Hardware,</w:t>
+      </w:r>
+      <w:r>
+        <w:br/>
+      </w:r>
+      <w:proofErr w:type="spellStart"/>
+      <w:r>
+        <w:rPr>
+          <w:rStyle w:val="markedcontent"/>
+          <w:rFonts w:ascii="Arial" w:hAnsi="Arial" w:cs="Arial"/>
+        </w:rPr>
+        <w:t>Netzwerk</w:t>
+      </w:r>
+      <w:proofErr w:type="spellEnd"/>
+      <w:r>
+        <w:rPr>
+          <w:rStyle w:val="markedcontent"/>
+          <w:rFonts w:ascii="Arial" w:hAnsi="Arial" w:cs="Arial"/>
+        </w:rPr>
+        <w:t xml:space="preserve"> etc.)</w:t>
+      </w:r>
+    </w:p>
+    <w:p>
+      <w:pPr>
+        <w:pStyle w:val="ListParagraph"/>
+        <w:numPr>
+          <w:ilvl w:val="0"/>
+          <w:numId w:val="2"/>
+        </w:numPr>
+        <w:rPr>
+          <w:rStyle w:val="markedcontent"/>
+          <w:rFonts w:ascii="Arial" w:hAnsi="Arial" w:cs="Arial"/>
+          <w:lang w:val="de-DE"/>
+        </w:rPr>
+      </w:pPr>
+      <w:r>
+        <w:rPr>
+          <w:rStyle w:val="markedcontent"/>
+          <w:rFonts w:ascii="Arial" w:hAnsi="Arial" w:cs="Arial"/>
+        </w:rPr>
+        <w:t xml:space="preserve">Das </w:t>
+      </w:r>
+      <w:proofErr w:type="spellStart"/>
+      <w:r>
+        <w:rPr>
+          <w:rStyle w:val="markedcontent"/>
+          <w:rFonts w:ascii="Arial" w:hAnsi="Arial" w:cs="Arial"/>
+        </w:rPr>
+        <w:t>Testkonzept</w:t>
+      </w:r>
+      <w:proofErr w:type="spellEnd"/>
+      <w:r>
+        <w:rPr>
+          <w:rStyle w:val="markedcontent"/>
+          <w:rFonts w:ascii="Arial" w:hAnsi="Arial" w:cs="Arial"/>
+        </w:rPr>
+        <w:t xml:space="preserve"> </w:t>
+      </w:r>
+      <w:proofErr w:type="spellStart"/>
+      <w:r>
+        <w:rPr>
+          <w:rStyle w:val="markedcontent"/>
+          <w:rFonts w:ascii="Arial" w:hAnsi="Arial" w:cs="Arial"/>
+        </w:rPr>
+        <w:t>beschreibt</w:t>
+      </w:r>
+      <w:proofErr w:type="spellEnd"/>
+      <w:r>
+        <w:rPr>
+          <w:rStyle w:val="markedcontent"/>
+          <w:rFonts w:ascii="Arial" w:hAnsi="Arial" w:cs="Arial"/>
+        </w:rPr>
+        <w:t xml:space="preserve"> die </w:t>
+      </w:r>
+      <w:proofErr w:type="spellStart"/>
+      <w:r>
+        <w:rPr>
+          <w:rStyle w:val="markedcontent"/>
+          <w:rFonts w:ascii="Arial" w:hAnsi="Arial" w:cs="Arial"/>
+        </w:rPr>
+        <w:t>verwendete</w:t>
+      </w:r>
+      <w:proofErr w:type="spellEnd"/>
+      <w:r>
+        <w:rPr>
+          <w:rStyle w:val="markedcontent"/>
+          <w:rFonts w:ascii="Arial" w:hAnsi="Arial" w:cs="Arial"/>
+        </w:rPr>
+        <w:t xml:space="preserve">(n) </w:t>
+      </w:r>
+      <w:proofErr w:type="spellStart"/>
+      <w:r>
+        <w:rPr>
+          <w:rStyle w:val="markedcontent"/>
+          <w:rFonts w:ascii="Arial" w:hAnsi="Arial" w:cs="Arial"/>
+        </w:rPr>
+        <w:t>Testmethode</w:t>
+      </w:r>
+      <w:proofErr w:type="spellEnd"/>
+      <w:r>
+        <w:rPr>
+          <w:rStyle w:val="markedcontent"/>
+          <w:rFonts w:ascii="Arial" w:hAnsi="Arial" w:cs="Arial"/>
+        </w:rPr>
+        <w:t>(n).</w:t>
+      </w:r>
+    </w:p>
+    <w:p>
+      <w:pPr>
+        <w:rPr>
+          <w:lang w:val="de-DE"/>
+        </w:rPr>
+      </w:pPr>
+    </w:p>
+    <w:p/>
+    <w:p>
+      <w:pPr>
+        <w:pStyle w:val="Heading1"/>
+        <w:rPr>
+          <w:rStyle w:val="markedcontent"/>
+          <w:rFonts w:ascii="Arial" w:hAnsi="Arial" w:cs="Arial"/>
+        </w:rPr>
+      </w:pPr>
+      <w:bookmarkStart w:id="8" w:name="_Toc126668324"/>
+      <w:proofErr w:type="spellStart"/>
+      <w:r>
+        <w:rPr>
+          <w:rStyle w:val="markedcontent"/>
+          <w:rFonts w:ascii="Arial" w:hAnsi="Arial" w:cs="Arial"/>
+        </w:rPr>
+        <w:t>Anwendung</w:t>
+      </w:r>
+      <w:proofErr w:type="spellEnd"/>
+      <w:r>
+        <w:rPr>
+          <w:rStyle w:val="markedcontent"/>
+          <w:rFonts w:ascii="Arial" w:hAnsi="Arial" w:cs="Arial"/>
+        </w:rPr>
+        <w:t xml:space="preserve"> der </w:t>
+      </w:r>
+      <w:proofErr w:type="spellStart"/>
+      <w:r>
+        <w:rPr>
+          <w:rStyle w:val="markedcontent"/>
+          <w:rFonts w:ascii="Arial" w:hAnsi="Arial" w:cs="Arial"/>
+        </w:rPr>
+        <w:t>Fachsprache</w:t>
+      </w:r>
+      <w:bookmarkEnd w:id="8"/>
+      <w:proofErr w:type="spellEnd"/>
+    </w:p>
+    <w:p/>
+    <w:p>
+      <w:pPr>
+        <w:pStyle w:val="Heading1"/>
+        <w:rPr>
+          <w:rStyle w:val="markedcontent"/>
+          <w:rFonts w:ascii="Arial" w:hAnsi="Arial" w:cs="Arial"/>
+        </w:rPr>
+      </w:pPr>
+      <w:bookmarkStart w:id="9" w:name="_Toc126668326"/>
       <w:r>
         <w:rPr>
           <w:rStyle w:val="markedcontent"/>
@@ -7528,7 +8288,7 @@
         </w:rPr>
         <w:t>Deployment</w:t>
       </w:r>
-      <w:bookmarkEnd w:id="8"/>
+      <w:bookmarkEnd w:id="9"/>
     </w:p>
     <w:p>
       <w:pPr>
@@ -7554,15 +8314,24 @@
           <w:rFonts w:ascii="Arial" w:hAnsi="Arial" w:cs="Arial"/>
         </w:rPr>
       </w:pPr>
-      <w:bookmarkStart w:id="9" w:name="_Toc126668327"/>
-      <w:r>
-        <w:rPr>
-          <w:rStyle w:val="markedcontent"/>
-          <w:rFonts w:ascii="Arial" w:hAnsi="Arial" w:cs="Arial"/>
-        </w:rPr>
-        <w:t>Software-Ergonomie</w:t>
-      </w:r>
-      <w:bookmarkEnd w:id="9"/>
+      <w:bookmarkStart w:id="10" w:name="_Toc126668327"/>
+      <w:r>
+        <w:rPr>
+          <w:rStyle w:val="markedcontent"/>
+          <w:rFonts w:ascii="Arial" w:hAnsi="Arial" w:cs="Arial"/>
+        </w:rPr>
+        <w:t>Software-</w:t>
+      </w:r>
+      <w:proofErr w:type="spellStart"/>
+      <w:r>
+        <w:rPr>
+          <w:rStyle w:val="markedcontent"/>
+          <w:rFonts w:ascii="Arial" w:hAnsi="Arial" w:cs="Arial"/>
+        </w:rPr>
+        <w:t>Ergonomie</w:t>
+      </w:r>
+      <w:bookmarkEnd w:id="10"/>
+      <w:proofErr w:type="spellEnd"/>
     </w:p>
     <w:p>
       <w:pPr>
@@ -7590,7 +8359,7 @@
           <w:rFonts w:ascii="Arial" w:hAnsi="Arial" w:cs="Arial"/>
         </w:rPr>
       </w:pPr>
-      <w:bookmarkStart w:id="10" w:name="_Toc126668328"/>
+      <w:bookmarkStart w:id="11" w:name="_Toc126668328"/>
       <w:r>
         <w:rPr>
           <w:rStyle w:val="markedcontent"/>
@@ -7599,7 +8368,7 @@
         <w:lastRenderedPageBreak/>
         <w:t>Design</w:t>
       </w:r>
-      <w:bookmarkEnd w:id="10"/>
+      <w:bookmarkEnd w:id="11"/>
     </w:p>
     <w:p>
       <w:pPr>
@@ -7626,6 +8395,12 @@
         </w:rPr>
         <w:t xml:space="preserve">The Pong game will only be produced for Mobile so that I </w:t>
       </w:r>
+      <w:r>
+        <w:rPr>
+          <w:lang w:val="en-GB"/>
+        </w:rPr>
+        <w:t>don’t need to deal with tablets and their different sizes</w:t>
+      </w:r>
     </w:p>
     <w:p>
       <w:pPr>
@@ -7633,12 +8408,6 @@
           <w:lang w:val="en-GB"/>
         </w:rPr>
       </w:pPr>
-      <w:r>
-        <w:rPr>
-          <w:lang w:val="en-GB"/>
-        </w:rPr>
-        <w:t xml:space="preserve">The Mobile app will be vertical only as it this will limit the chance of problems occurring from rotation and also having Pong being top down would not work as well on a landscape screen as the distance between the players will be limited compared to the height of a vertical screen. </w:t>
-      </w:r>
     </w:p>
     <w:p>
       <w:pPr>
@@ -7650,7 +8419,62 @@
         <w:rPr>
           <w:lang w:val="en-GB"/>
         </w:rPr>
-        <w:t>Basic design and when not using really basic stuff I will be getting it from the Unity Asset Market. This is because they will provide high quality assets for free. Unity Market assets for the walls and Player this is cause I am not skilled at design.</w:t>
+        <w:t xml:space="preserve">The Mobile app will be vertical only as it this will limit the chance of problems occurring from rotation </w:t>
+      </w:r>
+      <w:proofErr w:type="gramStart"/>
+      <w:r>
+        <w:rPr>
+          <w:lang w:val="en-GB"/>
+        </w:rPr>
+        <w:t>and also</w:t>
+      </w:r>
+      <w:proofErr w:type="gramEnd"/>
+      <w:r>
+        <w:rPr>
+          <w:lang w:val="en-GB"/>
+        </w:rPr>
+        <w:t xml:space="preserve"> having Pong being top down would not work as well on a landscape screen as the distance between the players will be limited compared to the height of a vertical screen. </w:t>
+      </w:r>
+    </w:p>
+    <w:p>
+      <w:pPr>
+        <w:rPr>
+          <w:lang w:val="en-GB"/>
+        </w:rPr>
+      </w:pPr>
+      <w:r>
+        <w:rPr>
+          <w:lang w:val="en-GB"/>
+        </w:rPr>
+        <w:t xml:space="preserve">Basic design and when not using </w:t>
+      </w:r>
+      <w:proofErr w:type="gramStart"/>
+      <w:r>
+        <w:rPr>
+          <w:lang w:val="en-GB"/>
+        </w:rPr>
+        <w:t>really basic</w:t>
+      </w:r>
+      <w:proofErr w:type="gramEnd"/>
+      <w:r>
+        <w:rPr>
+          <w:lang w:val="en-GB"/>
+        </w:rPr>
+        <w:t xml:space="preserve"> stuff I will be getting it from the Unity Asset Market. This is because they will provide high quality assets for free. Unity Market assets for the walls and Player this is </w:t>
+      </w:r>
+      <w:proofErr w:type="gramStart"/>
+      <w:r>
+        <w:rPr>
+          <w:lang w:val="en-GB"/>
+        </w:rPr>
+        <w:t>cause</w:t>
+      </w:r>
+      <w:proofErr w:type="gramEnd"/>
+      <w:r>
+        <w:rPr>
+          <w:lang w:val="en-GB"/>
+        </w:rPr>
+        <w:t xml:space="preserve"> I am not skilled at design.</w:t>
       </w:r>
     </w:p>
     <w:p>
@@ -7701,7 +8525,7 @@
                     <pic:cNvPicPr/>
                   </pic:nvPicPr>
                   <pic:blipFill>
-                    <a:blip r:embed="rId7"/>
+                    <a:blip r:embed="rId8"/>
                     <a:stretch>
                       <a:fillRect/>
                     </a:stretch>
@@ -7731,7 +8555,7 @@
           <w:lang w:val="en-GB"/>
         </w:rPr>
       </w:pPr>
-      <w:bookmarkStart w:id="11" w:name="_Toc126668329"/>
+      <w:bookmarkStart w:id="12" w:name="_Toc126668329"/>
       <w:r>
         <w:rPr>
           <w:rStyle w:val="markedcontent"/>
@@ -7739,28 +8563,6 @@
           <w:lang w:val="en-GB"/>
         </w:rPr>
         <w:t>Scene</w:t>
-      </w:r>
-      <w:bookmarkEnd w:id="11"/>
-    </w:p>
-    <w:p>
-      <w:pPr>
-        <w:pStyle w:val="Heading3"/>
-        <w:rPr>
-          <w:lang w:val="en-GB"/>
-        </w:rPr>
-      </w:pPr>
-      <w:r>
-        <w:rPr>
-          <w:lang w:val="en-GB"/>
-        </w:rPr>
-        <w:tab/>
-      </w:r>
-      <w:bookmarkStart w:id="12" w:name="_Toc126668330"/>
-      <w:r>
-        <w:rPr>
-          <w:lang w:val="en-GB"/>
-        </w:rPr>
-        <w:t>Camera</w:t>
       </w:r>
       <w:bookmarkEnd w:id="12"/>
     </w:p>
@@ -7776,14 +8578,13 @@
           <w:lang w:val="en-GB"/>
         </w:rPr>
         <w:tab/>
-        <w:t xml:space="preserve"> </w:t>
-      </w:r>
-      <w:bookmarkStart w:id="13" w:name="_Toc126668331"/>
+      </w:r>
+      <w:bookmarkStart w:id="13" w:name="_Toc126668330"/>
       <w:r>
         <w:rPr>
           <w:lang w:val="en-GB"/>
         </w:rPr>
-        <w:t>Menu</w:t>
+        <w:t>Camera</w:t>
       </w:r>
       <w:bookmarkEnd w:id="13"/>
     </w:p>
@@ -7799,13 +8600,14 @@
           <w:lang w:val="en-GB"/>
         </w:rPr>
         <w:tab/>
-      </w:r>
-      <w:bookmarkStart w:id="14" w:name="_Toc126668332"/>
+        <w:t xml:space="preserve"> </w:t>
+      </w:r>
+      <w:bookmarkStart w:id="14" w:name="_Toc126668331"/>
       <w:r>
         <w:rPr>
           <w:lang w:val="en-GB"/>
         </w:rPr>
-        <w:t>Game Over</w:t>
+        <w:t>Menu</w:t>
       </w:r>
       <w:bookmarkEnd w:id="14"/>
     </w:p>
@@ -7822,14 +8624,36 @@
         </w:rPr>
         <w:tab/>
       </w:r>
-      <w:bookmarkStart w:id="15" w:name="_Toc126668333"/>
+      <w:bookmarkStart w:id="15" w:name="_Toc126668332"/>
       <w:r>
         <w:rPr>
           <w:lang w:val="en-GB"/>
         </w:rPr>
+        <w:t>Game Over</w:t>
+      </w:r>
+      <w:bookmarkEnd w:id="15"/>
+    </w:p>
+    <w:p>
+      <w:pPr>
+        <w:pStyle w:val="Heading3"/>
+        <w:rPr>
+          <w:lang w:val="en-GB"/>
+        </w:rPr>
+      </w:pPr>
+      <w:r>
+        <w:rPr>
+          <w:lang w:val="en-GB"/>
+        </w:rPr>
+        <w:tab/>
+      </w:r>
+      <w:bookmarkStart w:id="16" w:name="_Toc126668333"/>
+      <w:r>
+        <w:rPr>
+          <w:lang w:val="en-GB"/>
+        </w:rPr>
         <w:t>Border</w:t>
       </w:r>
-      <w:bookmarkEnd w:id="15"/>
+      <w:bookmarkEnd w:id="16"/>
       <w:r>
         <w:rPr>
           <w:lang w:val="en-GB"/>
@@ -7858,7 +8682,7 @@
           <w:rFonts w:ascii="Arial" w:hAnsi="Arial" w:cs="Arial"/>
         </w:rPr>
       </w:pPr>
-      <w:bookmarkStart w:id="16" w:name="_Toc126668334"/>
+      <w:bookmarkStart w:id="17" w:name="_Toc126668334"/>
     </w:p>
     <w:p>
       <w:pPr>
@@ -7872,7 +8696,6 @@
         <w:rPr>
           <w:noProof/>
         </w:rPr>
-        <w:lastRenderedPageBreak/>
         <w:pict w14:anchorId="1556BE78">
           <v:shape id="Text Box 2" o:spid="_x0000_s1039" type="#_x0000_t202" style="position:absolute;margin-left:288.35pt;margin-top:27.2pt;width:203.45pt;height:98.5pt;z-index:251664384;visibility:visible;mso-wrap-distance-left:9pt;mso-wrap-distance-top:3.6pt;mso-wrap-distance-right:9pt;mso-wrap-distance-bottom:3.6pt;mso-position-horizontal-relative:text;mso-position-vertical-relative:text;mso-width-relative:margin;mso-height-relative:margin;v-text-anchor:top" stroked="f">
             <v:textbox style="mso-next-textbox:#Text Box 2">
@@ -7919,6 +8742,7 @@
                     </w:rPr>
                     <w:t>(</w:t>
                   </w:r>
+                  <w:proofErr w:type="spellStart"/>
                   <w:r>
                     <w:rPr>
                       <w:rFonts w:ascii="Consolas" w:eastAsia="Times New Roman" w:hAnsi="Consolas" w:cs="Times New Roman"/>
@@ -7949,6 +8773,7 @@
                     </w:rPr>
                     <w:t>GetKey</w:t>
                   </w:r>
+                  <w:proofErr w:type="spellEnd"/>
                   <w:r>
                     <w:rPr>
                       <w:rFonts w:ascii="Consolas" w:eastAsia="Times New Roman" w:hAnsi="Consolas" w:cs="Times New Roman"/>
@@ -7959,6 +8784,7 @@
                     </w:rPr>
                     <w:t>(</w:t>
                   </w:r>
+                  <w:proofErr w:type="spellStart"/>
                   <w:r>
                     <w:rPr>
                       <w:rFonts w:ascii="Consolas" w:eastAsia="Times New Roman" w:hAnsi="Consolas" w:cs="Times New Roman"/>
@@ -7989,6 +8815,8 @@
                     </w:rPr>
                     <w:t>A</w:t>
                   </w:r>
+                  <w:proofErr w:type="spellEnd"/>
+                  <w:proofErr w:type="gramStart"/>
                   <w:r>
                     <w:rPr>
                       <w:rFonts w:ascii="Consolas" w:eastAsia="Times New Roman" w:hAnsi="Consolas" w:cs="Times New Roman"/>
@@ -8009,6 +8837,7 @@
                     </w:rPr>
                     <w:t>{</w:t>
                   </w:r>
+                  <w:proofErr w:type="gramEnd"/>
                 </w:p>
                 <w:p>
                   <w:pPr>
@@ -8022,6 +8851,8 @@
                       <w:lang w:eastAsia="en-CH"/>
                     </w:rPr>
                   </w:pPr>
+                  <w:proofErr w:type="spellStart"/>
+                  <w:proofErr w:type="gramStart"/>
                   <w:r>
                     <w:rPr>
                       <w:rFonts w:ascii="Consolas" w:eastAsia="Times New Roman" w:hAnsi="Consolas" w:cs="Times New Roman"/>
@@ -8052,6 +8883,8 @@
                     </w:rPr>
                     <w:t>Translate</w:t>
                   </w:r>
+                  <w:proofErr w:type="spellEnd"/>
+                  <w:proofErr w:type="gramEnd"/>
                   <w:r>
                     <w:rPr>
                       <w:rFonts w:ascii="Consolas" w:eastAsia="Times New Roman" w:hAnsi="Consolas" w:cs="Times New Roman"/>
@@ -8122,6 +8955,7 @@
                     </w:rPr>
                     <w:t xml:space="preserve"> </w:t>
                   </w:r>
+                  <w:proofErr w:type="spellStart"/>
                   <w:r>
                     <w:rPr>
                       <w:rFonts w:ascii="Consolas" w:eastAsia="Times New Roman" w:hAnsi="Consolas" w:cs="Times New Roman"/>
@@ -8152,6 +8986,7 @@
                     </w:rPr>
                     <w:t>deltaTime</w:t>
                   </w:r>
+                  <w:proofErr w:type="spellEnd"/>
                   <w:r>
                     <w:rPr>
                       <w:rFonts w:ascii="Consolas" w:eastAsia="Times New Roman" w:hAnsi="Consolas" w:cs="Times New Roman"/>
@@ -8272,7 +9107,7 @@
                                 </pic:cNvPicPr>
                               </pic:nvPicPr>
                               <pic:blipFill>
-                                <a:blip r:embed="rId8">
+                                <a:blip r:embed="rId9">
                                   <a:extLst>
                                     <a:ext uri="{28A0092B-C50C-407E-A947-70E740481C1C}">
                                       <a14:useLocalDpi xmlns:a14="http://schemas.microsoft.com/office/drawing/2010/main" val="0"/>
@@ -8317,7 +9152,7 @@
         </w:rPr>
         <w:t>Player</w:t>
       </w:r>
-      <w:bookmarkEnd w:id="16"/>
+      <w:bookmarkEnd w:id="17"/>
     </w:p>
     <w:p>
       <w:pPr>
@@ -8329,14 +9164,14 @@
       <w:r>
         <w:tab/>
       </w:r>
-      <w:bookmarkStart w:id="17" w:name="_Toc126668335"/>
+      <w:bookmarkStart w:id="18" w:name="_Toc126668335"/>
       <w:r>
         <w:rPr>
           <w:lang w:val="en-GB"/>
         </w:rPr>
         <w:t>Controls</w:t>
       </w:r>
-      <w:bookmarkEnd w:id="17"/>
+      <w:bookmarkEnd w:id="18"/>
     </w:p>
     <w:p>
       <w:pPr>
@@ -8372,13 +9207,55 @@
         <w:rPr>
           <w:lang w:val="en-GB"/>
         </w:rPr>
-        <w:t>and (KeyCode.A) to (KeyCode.D)</w:t>
-      </w:r>
+        <w:t>and (</w:t>
+      </w:r>
+      <w:proofErr w:type="spellStart"/>
       <w:r>
         <w:rPr>
           <w:lang w:val="en-GB"/>
         </w:rPr>
-        <w:t xml:space="preserve">. this is all done in the Update() Function so that every frame (60 times every second) the check to see if the User is pressing that key will be checked. </w:t>
+        <w:t>KeyCode.A</w:t>
+      </w:r>
+      <w:proofErr w:type="spellEnd"/>
+      <w:r>
+        <w:rPr>
+          <w:lang w:val="en-GB"/>
+        </w:rPr>
+        <w:t>) to (</w:t>
+      </w:r>
+      <w:proofErr w:type="spellStart"/>
+      <w:r>
+        <w:rPr>
+          <w:lang w:val="en-GB"/>
+        </w:rPr>
+        <w:t>KeyCode.D</w:t>
+      </w:r>
+      <w:proofErr w:type="spellEnd"/>
+      <w:r>
+        <w:rPr>
+          <w:lang w:val="en-GB"/>
+        </w:rPr>
+        <w:t>)</w:t>
+      </w:r>
+      <w:r>
+        <w:rPr>
+          <w:lang w:val="en-GB"/>
+        </w:rPr>
+        <w:t xml:space="preserve">. this is all done in the </w:t>
+      </w:r>
+      <w:proofErr w:type="gramStart"/>
+      <w:r>
+        <w:rPr>
+          <w:lang w:val="en-GB"/>
+        </w:rPr>
+        <w:t>Update(</w:t>
+      </w:r>
+      <w:proofErr w:type="gramEnd"/>
+      <w:r>
+        <w:rPr>
+          <w:lang w:val="en-GB"/>
+        </w:rPr>
+        <w:t xml:space="preserve">) Function so that every frame (60 times every second) the check to see if the User is pressing that key will be checked. </w:t>
       </w:r>
     </w:p>
     <w:p>
@@ -8388,7 +9265,7 @@
           <w:lang w:val="en-GB"/>
         </w:rPr>
       </w:pPr>
-      <w:bookmarkStart w:id="18" w:name="_Toc126668336"/>
+      <w:bookmarkStart w:id="19" w:name="_Toc126668336"/>
       <w:r>
         <w:rPr>
           <w:noProof/>
@@ -8439,6 +9316,7 @@
                     </w:rPr>
                     <w:t>(</w:t>
                   </w:r>
+                  <w:proofErr w:type="spellStart"/>
                   <w:r>
                     <w:rPr>
                       <w:rFonts w:ascii="Consolas" w:eastAsia="Times New Roman" w:hAnsi="Consolas" w:cs="Times New Roman"/>
@@ -8489,6 +9367,7 @@
                     </w:rPr>
                     <w:t>tag</w:t>
                   </w:r>
+                  <w:proofErr w:type="spellEnd"/>
                   <w:r>
                     <w:rPr>
                       <w:rFonts w:ascii="Consolas" w:eastAsia="Times New Roman" w:hAnsi="Consolas" w:cs="Times New Roman"/>
@@ -8605,6 +9484,8 @@
                     </w:rPr>
                     <w:t xml:space="preserve">            </w:t>
                   </w:r>
+                  <w:proofErr w:type="spellStart"/>
+                  <w:proofErr w:type="gramStart"/>
                   <w:r>
                     <w:rPr>
                       <w:rFonts w:ascii="Consolas" w:eastAsia="Times New Roman" w:hAnsi="Consolas" w:cs="Times New Roman"/>
@@ -8635,6 +9516,8 @@
                     </w:rPr>
                     <w:t>AddForce</w:t>
                   </w:r>
+                  <w:proofErr w:type="spellEnd"/>
+                  <w:proofErr w:type="gramEnd"/>
                   <w:r>
                     <w:rPr>
                       <w:rFonts w:ascii="Consolas" w:eastAsia="Times New Roman" w:hAnsi="Consolas" w:cs="Times New Roman"/>
@@ -8792,7 +9675,7 @@
                                 </pic:cNvPicPr>
                               </pic:nvPicPr>
                               <pic:blipFill>
-                                <a:blip r:embed="rId9">
+                                <a:blip r:embed="rId10">
                                   <a:extLst>
                                     <a:ext uri="{28A0092B-C50C-407E-A947-70E740481C1C}">
                                       <a14:useLocalDpi xmlns:a14="http://schemas.microsoft.com/office/drawing/2010/main" val="0"/>
@@ -8837,7 +9720,7 @@
         <w:tab/>
         <w:t>Collision</w:t>
       </w:r>
-      <w:bookmarkEnd w:id="18"/>
+      <w:bookmarkEnd w:id="19"/>
     </w:p>
     <w:p>
       <w:pPr>
@@ -8855,32 +9738,13 @@
           <w:rFonts w:ascii="Arial" w:hAnsi="Arial" w:cs="Arial"/>
         </w:rPr>
       </w:pPr>
-      <w:bookmarkStart w:id="19" w:name="_Toc126668337"/>
+      <w:bookmarkStart w:id="20" w:name="_Toc126668337"/>
       <w:r>
         <w:rPr>
           <w:rStyle w:val="markedcontent"/>
           <w:rFonts w:ascii="Arial" w:hAnsi="Arial" w:cs="Arial"/>
         </w:rPr>
         <w:t>Ball</w:t>
-      </w:r>
-      <w:bookmarkEnd w:id="19"/>
-    </w:p>
-    <w:p>
-      <w:pPr>
-        <w:pStyle w:val="Heading3"/>
-        <w:rPr>
-          <w:lang w:val="en-GB"/>
-        </w:rPr>
-      </w:pPr>
-      <w:r>
-        <w:tab/>
-      </w:r>
-      <w:bookmarkStart w:id="20" w:name="_Toc126668338"/>
-      <w:r>
-        <w:rPr>
-          <w:lang w:val="en-GB"/>
-        </w:rPr>
-        <w:t>Direction</w:t>
       </w:r>
       <w:bookmarkEnd w:id="20"/>
     </w:p>
@@ -8892,40 +9756,59 @@
         </w:rPr>
       </w:pPr>
       <w:r>
+        <w:tab/>
+      </w:r>
+      <w:bookmarkStart w:id="21" w:name="_Toc126668338"/>
+      <w:r>
         <w:rPr>
           <w:lang w:val="en-GB"/>
         </w:rPr>
-        <w:tab/>
-      </w:r>
-      <w:bookmarkStart w:id="21" w:name="_Toc126668339"/>
-      <w:r>
-        <w:rPr>
-          <w:lang w:val="en-GB"/>
-        </w:rPr>
-        <w:t>Collision</w:t>
+        <w:t>Direction</w:t>
       </w:r>
       <w:bookmarkEnd w:id="21"/>
     </w:p>
     <w:p>
       <w:pPr>
-        <w:pStyle w:val="Heading2"/>
-        <w:rPr>
-          <w:rStyle w:val="markedcontent"/>
-          <w:rFonts w:ascii="Arial" w:hAnsi="Arial" w:cs="Arial"/>
+        <w:pStyle w:val="Heading3"/>
+        <w:rPr>
+          <w:lang w:val="en-GB"/>
         </w:rPr>
       </w:pPr>
-      <w:bookmarkStart w:id="22" w:name="_Toc126668340"/>
-      <w:r>
-        <w:rPr>
-          <w:rStyle w:val="markedcontent"/>
-          <w:rFonts w:ascii="Arial" w:hAnsi="Arial" w:cs="Arial"/>
-        </w:rPr>
-        <w:t>Enemy</w:t>
+      <w:r>
+        <w:rPr>
+          <w:lang w:val="en-GB"/>
+        </w:rPr>
+        <w:tab/>
+      </w:r>
+      <w:bookmarkStart w:id="22" w:name="_Toc126668339"/>
+      <w:r>
+        <w:rPr>
+          <w:lang w:val="en-GB"/>
+        </w:rPr>
+        <w:t>Collision</w:t>
       </w:r>
       <w:bookmarkEnd w:id="22"/>
     </w:p>
     <w:p>
       <w:pPr>
+        <w:pStyle w:val="Heading2"/>
+        <w:rPr>
+          <w:rStyle w:val="markedcontent"/>
+          <w:rFonts w:ascii="Arial" w:hAnsi="Arial" w:cs="Arial"/>
+        </w:rPr>
+      </w:pPr>
+      <w:bookmarkStart w:id="23" w:name="_Toc126668340"/>
+      <w:r>
+        <w:rPr>
+          <w:rStyle w:val="markedcontent"/>
+          <w:rFonts w:ascii="Arial" w:hAnsi="Arial" w:cs="Arial"/>
+        </w:rPr>
+        <w:t>Enemy</w:t>
+      </w:r>
+      <w:bookmarkEnd w:id="23"/>
+    </w:p>
+    <w:p>
+      <w:pPr>
         <w:pStyle w:val="Heading3"/>
         <w:rPr>
           <w:lang w:val="en-GB"/>
@@ -8934,14 +9817,14 @@
       <w:r>
         <w:tab/>
       </w:r>
-      <w:bookmarkStart w:id="23" w:name="_Toc126668341"/>
+      <w:bookmarkStart w:id="24" w:name="_Toc126668341"/>
       <w:r>
         <w:rPr>
           <w:lang w:val="en-GB"/>
         </w:rPr>
         <w:t>Collision</w:t>
       </w:r>
-      <w:bookmarkEnd w:id="23"/>
+      <w:bookmarkEnd w:id="24"/>
     </w:p>
     <w:p>
       <w:pPr>
@@ -8958,7 +9841,7 @@
           <w:rFonts w:ascii="Arial" w:hAnsi="Arial" w:cs="Arial"/>
         </w:rPr>
       </w:pPr>
-      <w:bookmarkStart w:id="24" w:name="_Toc126668342"/>
+      <w:bookmarkStart w:id="25" w:name="_Toc126668342"/>
     </w:p>
     <w:p>
       <w:pPr>
@@ -8968,7 +9851,8 @@
           <w:rFonts w:ascii="Arial" w:hAnsi="Arial" w:cs="Arial"/>
         </w:rPr>
       </w:pPr>
-      <w:bookmarkStart w:id="25" w:name="_Toc126668325"/>
+      <w:bookmarkStart w:id="26" w:name="_Toc126668325"/>
+      <w:proofErr w:type="spellStart"/>
       <w:r>
         <w:rPr>
           <w:rStyle w:val="markedcontent"/>
@@ -8976,14 +9860,15 @@
         </w:rPr>
         <w:t>Benutzerfreundlichkeit</w:t>
       </w:r>
+      <w:proofErr w:type="spellEnd"/>
     </w:p>
-    <w:bookmarkEnd w:id="25"/>
+    <w:bookmarkEnd w:id="26"/>
     <w:p>
       <w:pPr>
         <w:rPr>
           <w:rStyle w:val="markedcontent"/>
           <w:rFonts w:ascii="Arial" w:hAnsi="Arial" w:cs="Arial"/>
-          <w:lang w:val="de-DE"/>
+          <w:lang w:val="en-GB"/>
         </w:rPr>
       </w:pPr>
     </w:p>
@@ -9009,7 +9894,60 @@
           <w:rFonts w:ascii="Arial" w:hAnsi="Arial" w:cs="Arial"/>
           <w:lang w:val="en-GB"/>
         </w:rPr>
-        <w:t xml:space="preserve">lassic Menu and Game Design so that the user is familiar with my game if they have played any games before hand. Such as in the menu “Play Game” Followed underneath by “Exit”. Within the Game Score will be kept in the the corner with a label and a upto date score of the user. If they haven’t it will still be clear to understand. </w:t>
+        <w:t xml:space="preserve">lassic Menu and Game Design so that the user is familiar with my game if they have played any games before hand. Such as in the menu “Play Game” Followed underneath by “Exit”. Within the Game Score will be kept in the </w:t>
+      </w:r>
+      <w:proofErr w:type="spellStart"/>
+      <w:r>
+        <w:rPr>
+          <w:rStyle w:val="markedcontent"/>
+          <w:rFonts w:ascii="Arial" w:hAnsi="Arial" w:cs="Arial"/>
+          <w:lang w:val="en-GB"/>
+        </w:rPr>
+        <w:t>the</w:t>
+      </w:r>
+      <w:proofErr w:type="spellEnd"/>
+      <w:r>
+        <w:rPr>
+          <w:rStyle w:val="markedcontent"/>
+          <w:rFonts w:ascii="Arial" w:hAnsi="Arial" w:cs="Arial"/>
+          <w:lang w:val="en-GB"/>
+        </w:rPr>
+        <w:t xml:space="preserve"> corner with a label and a </w:t>
+      </w:r>
+      <w:proofErr w:type="spellStart"/>
+      <w:r>
+        <w:rPr>
+          <w:rStyle w:val="markedcontent"/>
+          <w:rFonts w:ascii="Arial" w:hAnsi="Arial" w:cs="Arial"/>
+          <w:lang w:val="en-GB"/>
+        </w:rPr>
+        <w:t>upto</w:t>
+      </w:r>
+      <w:proofErr w:type="spellEnd"/>
+      <w:r>
+        <w:rPr>
+          <w:rStyle w:val="markedcontent"/>
+          <w:rFonts w:ascii="Arial" w:hAnsi="Arial" w:cs="Arial"/>
+          <w:lang w:val="en-GB"/>
+        </w:rPr>
+        <w:t xml:space="preserve"> date score of the user. If they haven’t it will still be clear to understand. </w:t>
+      </w:r>
+    </w:p>
+    <w:p>
+      <w:pPr>
+        <w:rPr>
+          <w:rStyle w:val="markedcontent"/>
+          <w:rFonts w:ascii="Arial" w:hAnsi="Arial" w:cs="Arial"/>
+          <w:lang w:val="en-GB"/>
+        </w:rPr>
+      </w:pPr>
+      <w:r>
+        <w:rPr>
+          <w:rStyle w:val="markedcontent"/>
+          <w:rFonts w:ascii="Arial" w:hAnsi="Arial" w:cs="Arial"/>
+          <w:lang w:val="en-GB"/>
+        </w:rPr>
+        <w:br w:type="page"/>
       </w:r>
     </w:p>
     <w:p>
@@ -9021,96 +9959,1449 @@
           <w:rFonts w:ascii="Arial" w:hAnsi="Arial" w:cs="Arial"/>
         </w:rPr>
       </w:pPr>
-      <w:r>
-        <w:rPr>
-          <w:rStyle w:val="markedcontent"/>
-          <w:rFonts w:ascii="Arial" w:hAnsi="Arial" w:cs="Arial"/>
-        </w:rPr>
+      <w:proofErr w:type="spellStart"/>
+      <w:r>
+        <w:rPr>
+          <w:rStyle w:val="markedcontent"/>
+          <w:rFonts w:ascii="Arial" w:hAnsi="Arial" w:cs="Arial"/>
+        </w:rPr>
+        <w:lastRenderedPageBreak/>
         <w:t>Arbeitsjournal</w:t>
       </w:r>
-      <w:bookmarkEnd w:id="24"/>
+      <w:bookmarkEnd w:id="25"/>
+      <w:proofErr w:type="spellEnd"/>
+    </w:p>
+    <w:p>
+      <w:pPr>
+        <w:pStyle w:val="ListParagraph"/>
+        <w:numPr>
+          <w:ilvl w:val="0"/>
+          <w:numId w:val="1"/>
+        </w:numPr>
+        <w:rPr>
+          <w:rStyle w:val="markedcontent"/>
+          <w:rFonts w:ascii="Arial" w:hAnsi="Arial" w:cs="Arial"/>
+        </w:rPr>
+      </w:pPr>
+      <w:bookmarkStart w:id="27" w:name="_Toc126668343"/>
+      <w:r>
+        <w:rPr>
+          <w:rStyle w:val="markedcontent"/>
+          <w:rFonts w:ascii="Arial" w:hAnsi="Arial" w:cs="Arial"/>
+        </w:rPr>
+        <w:t xml:space="preserve">SOLL/IST </w:t>
+      </w:r>
+      <w:proofErr w:type="spellStart"/>
+      <w:r>
+        <w:rPr>
+          <w:rStyle w:val="markedcontent"/>
+          <w:rFonts w:ascii="Arial" w:hAnsi="Arial" w:cs="Arial"/>
+        </w:rPr>
+        <w:t>gemäss</w:t>
+      </w:r>
+      <w:proofErr w:type="spellEnd"/>
+      <w:r>
+        <w:rPr>
+          <w:rStyle w:val="markedcontent"/>
+          <w:rFonts w:ascii="Arial" w:hAnsi="Arial" w:cs="Arial"/>
+        </w:rPr>
+        <w:t xml:space="preserve"> </w:t>
+      </w:r>
+      <w:proofErr w:type="spellStart"/>
+      <w:r>
+        <w:rPr>
+          <w:rStyle w:val="markedcontent"/>
+          <w:rFonts w:ascii="Arial" w:hAnsi="Arial" w:cs="Arial"/>
+        </w:rPr>
+        <w:t>Zeitplan</w:t>
+      </w:r>
+      <w:proofErr w:type="spellEnd"/>
+      <w:r>
+        <w:rPr>
+          <w:rStyle w:val="markedcontent"/>
+          <w:rFonts w:ascii="Arial" w:hAnsi="Arial" w:cs="Arial"/>
+        </w:rPr>
+        <w:t xml:space="preserve"> (</w:t>
+      </w:r>
+      <w:proofErr w:type="spellStart"/>
+      <w:r>
+        <w:rPr>
+          <w:rStyle w:val="markedcontent"/>
+          <w:rFonts w:ascii="Arial" w:hAnsi="Arial" w:cs="Arial"/>
+        </w:rPr>
+        <w:t>Beachten</w:t>
+      </w:r>
+      <w:proofErr w:type="spellEnd"/>
+      <w:r>
+        <w:rPr>
+          <w:rStyle w:val="markedcontent"/>
+          <w:rFonts w:ascii="Arial" w:hAnsi="Arial" w:cs="Arial"/>
+        </w:rPr>
+        <w:t xml:space="preserve"> Sie, </w:t>
+      </w:r>
+      <w:proofErr w:type="spellStart"/>
+      <w:r>
+        <w:rPr>
+          <w:rStyle w:val="markedcontent"/>
+          <w:rFonts w:ascii="Arial" w:hAnsi="Arial" w:cs="Arial"/>
+        </w:rPr>
+        <w:t>dass</w:t>
+      </w:r>
+      <w:proofErr w:type="spellEnd"/>
+      <w:r>
+        <w:rPr>
+          <w:rStyle w:val="markedcontent"/>
+          <w:rFonts w:ascii="Arial" w:hAnsi="Arial" w:cs="Arial"/>
+        </w:rPr>
+        <w:t xml:space="preserve"> die </w:t>
+      </w:r>
+      <w:proofErr w:type="spellStart"/>
+      <w:r>
+        <w:rPr>
+          <w:rStyle w:val="markedcontent"/>
+          <w:rFonts w:ascii="Arial" w:hAnsi="Arial" w:cs="Arial"/>
+        </w:rPr>
+        <w:t>Zeiten</w:t>
+      </w:r>
+      <w:proofErr w:type="spellEnd"/>
+      <w:r>
+        <w:rPr>
+          <w:rStyle w:val="markedcontent"/>
+          <w:rFonts w:ascii="Arial" w:hAnsi="Arial" w:cs="Arial"/>
+        </w:rPr>
+        <w:t xml:space="preserve"> </w:t>
+      </w:r>
+      <w:proofErr w:type="spellStart"/>
+      <w:r>
+        <w:rPr>
+          <w:rStyle w:val="markedcontent"/>
+          <w:rFonts w:ascii="Arial" w:hAnsi="Arial" w:cs="Arial"/>
+        </w:rPr>
+        <w:t>im</w:t>
+      </w:r>
+      <w:proofErr w:type="spellEnd"/>
+      <w:r>
+        <w:rPr>
+          <w:rStyle w:val="markedcontent"/>
+          <w:rFonts w:ascii="Arial" w:hAnsi="Arial" w:cs="Arial"/>
+        </w:rPr>
+        <w:t xml:space="preserve"> </w:t>
+      </w:r>
+      <w:proofErr w:type="spellStart"/>
+      <w:r>
+        <w:rPr>
+          <w:rStyle w:val="markedcontent"/>
+          <w:rFonts w:ascii="Arial" w:hAnsi="Arial" w:cs="Arial"/>
+        </w:rPr>
+        <w:t>Zeitplan</w:t>
+      </w:r>
+      <w:proofErr w:type="spellEnd"/>
+      <w:r>
+        <w:rPr>
+          <w:rStyle w:val="markedcontent"/>
+          <w:rFonts w:ascii="Arial" w:hAnsi="Arial" w:cs="Arial"/>
+        </w:rPr>
+        <w:t xml:space="preserve"> und </w:t>
+      </w:r>
+      <w:proofErr w:type="spellStart"/>
+      <w:r>
+        <w:rPr>
+          <w:rStyle w:val="markedcontent"/>
+          <w:rFonts w:ascii="Arial" w:hAnsi="Arial" w:cs="Arial"/>
+        </w:rPr>
+        <w:t>Arbeitsjournal</w:t>
+      </w:r>
+      <w:proofErr w:type="spellEnd"/>
+      <w:r>
+        <w:br/>
+      </w:r>
+      <w:proofErr w:type="spellStart"/>
+      <w:r>
+        <w:rPr>
+          <w:rStyle w:val="markedcontent"/>
+          <w:rFonts w:ascii="Arial" w:hAnsi="Arial" w:cs="Arial"/>
+        </w:rPr>
+        <w:t>übereinstimmen</w:t>
+      </w:r>
+      <w:proofErr w:type="spellEnd"/>
+      <w:r>
+        <w:rPr>
+          <w:rStyle w:val="markedcontent"/>
+          <w:rFonts w:ascii="Arial" w:hAnsi="Arial" w:cs="Arial"/>
+        </w:rPr>
+        <w:t xml:space="preserve"> </w:t>
+      </w:r>
+      <w:proofErr w:type="spellStart"/>
+      <w:r>
+        <w:rPr>
+          <w:rStyle w:val="markedcontent"/>
+          <w:rFonts w:ascii="Arial" w:hAnsi="Arial" w:cs="Arial"/>
+        </w:rPr>
+        <w:t>müssen</w:t>
+      </w:r>
+      <w:proofErr w:type="spellEnd"/>
+      <w:r>
+        <w:rPr>
+          <w:rStyle w:val="markedcontent"/>
+          <w:rFonts w:ascii="Arial" w:hAnsi="Arial" w:cs="Arial"/>
+        </w:rPr>
+        <w:t>)</w:t>
+      </w:r>
+    </w:p>
+    <w:p>
+      <w:pPr>
+        <w:pStyle w:val="ListParagraph"/>
+        <w:numPr>
+          <w:ilvl w:val="0"/>
+          <w:numId w:val="1"/>
+        </w:numPr>
+        <w:rPr>
+          <w:rFonts w:ascii="Arial" w:hAnsi="Arial" w:cs="Arial"/>
+        </w:rPr>
+      </w:pPr>
+      <w:proofErr w:type="spellStart"/>
+      <w:r>
+        <w:rPr>
+          <w:rStyle w:val="markedcontent"/>
+          <w:rFonts w:ascii="Arial" w:hAnsi="Arial" w:cs="Arial"/>
+        </w:rPr>
+        <w:t>Auflistung</w:t>
+      </w:r>
+      <w:proofErr w:type="spellEnd"/>
+      <w:r>
+        <w:rPr>
+          <w:rStyle w:val="markedcontent"/>
+          <w:rFonts w:ascii="Arial" w:hAnsi="Arial" w:cs="Arial"/>
+        </w:rPr>
+        <w:t xml:space="preserve"> </w:t>
+      </w:r>
+      <w:proofErr w:type="spellStart"/>
+      <w:r>
+        <w:rPr>
+          <w:rStyle w:val="markedcontent"/>
+          <w:rFonts w:ascii="Arial" w:hAnsi="Arial" w:cs="Arial"/>
+        </w:rPr>
+        <w:t>oder</w:t>
+      </w:r>
+      <w:proofErr w:type="spellEnd"/>
+      <w:r>
+        <w:rPr>
+          <w:rStyle w:val="markedcontent"/>
+          <w:rFonts w:ascii="Arial" w:hAnsi="Arial" w:cs="Arial"/>
+        </w:rPr>
+        <w:t xml:space="preserve"> </w:t>
+      </w:r>
+      <w:proofErr w:type="spellStart"/>
+      <w:r>
+        <w:rPr>
+          <w:rStyle w:val="markedcontent"/>
+          <w:rFonts w:ascii="Arial" w:hAnsi="Arial" w:cs="Arial"/>
+        </w:rPr>
+        <w:t>Beschreibung</w:t>
+      </w:r>
+      <w:proofErr w:type="spellEnd"/>
+      <w:r>
+        <w:rPr>
+          <w:rStyle w:val="markedcontent"/>
+          <w:rFonts w:ascii="Arial" w:hAnsi="Arial" w:cs="Arial"/>
+        </w:rPr>
+        <w:t xml:space="preserve"> (ca. ½ </w:t>
+      </w:r>
+      <w:proofErr w:type="spellStart"/>
+      <w:r>
+        <w:rPr>
+          <w:rStyle w:val="markedcontent"/>
+          <w:rFonts w:ascii="Arial" w:hAnsi="Arial" w:cs="Arial"/>
+        </w:rPr>
+        <w:t>Seite</w:t>
+      </w:r>
+      <w:proofErr w:type="spellEnd"/>
+      <w:r>
+        <w:rPr>
+          <w:rStyle w:val="markedcontent"/>
+          <w:rFonts w:ascii="Arial" w:hAnsi="Arial" w:cs="Arial"/>
+        </w:rPr>
+        <w:t xml:space="preserve">) </w:t>
+      </w:r>
+      <w:proofErr w:type="spellStart"/>
+      <w:r>
+        <w:rPr>
+          <w:rStyle w:val="markedcontent"/>
+          <w:rFonts w:ascii="Arial" w:hAnsi="Arial" w:cs="Arial"/>
+        </w:rPr>
+        <w:t>aller</w:t>
+      </w:r>
+      <w:proofErr w:type="spellEnd"/>
+      <w:r>
+        <w:rPr>
+          <w:rStyle w:val="markedcontent"/>
+          <w:rFonts w:ascii="Arial" w:hAnsi="Arial" w:cs="Arial"/>
+        </w:rPr>
+        <w:t xml:space="preserve"> </w:t>
+      </w:r>
+      <w:proofErr w:type="spellStart"/>
+      <w:r>
+        <w:rPr>
+          <w:rStyle w:val="markedcontent"/>
+          <w:rFonts w:ascii="Arial" w:hAnsi="Arial" w:cs="Arial"/>
+        </w:rPr>
+        <w:t>Aktivitäten</w:t>
+      </w:r>
+      <w:proofErr w:type="spellEnd"/>
+      <w:r>
+        <w:rPr>
+          <w:rStyle w:val="markedcontent"/>
+          <w:rFonts w:ascii="Arial" w:hAnsi="Arial" w:cs="Arial"/>
+        </w:rPr>
+        <w:t xml:space="preserve"> </w:t>
+      </w:r>
+      <w:proofErr w:type="spellStart"/>
+      <w:r>
+        <w:rPr>
+          <w:rStyle w:val="markedcontent"/>
+          <w:rFonts w:ascii="Arial" w:hAnsi="Arial" w:cs="Arial"/>
+        </w:rPr>
+        <w:t>gemäss</w:t>
+      </w:r>
+      <w:proofErr w:type="spellEnd"/>
+      <w:r>
+        <w:br/>
+      </w:r>
+      <w:proofErr w:type="spellStart"/>
+      <w:r>
+        <w:rPr>
+          <w:rStyle w:val="markedcontent"/>
+          <w:rFonts w:ascii="Arial" w:hAnsi="Arial" w:cs="Arial"/>
+        </w:rPr>
+        <w:t>Zeitplan</w:t>
+      </w:r>
+      <w:proofErr w:type="spellEnd"/>
+      <w:r>
+        <w:rPr>
+          <w:rStyle w:val="markedcontent"/>
+          <w:rFonts w:ascii="Arial" w:hAnsi="Arial" w:cs="Arial"/>
+        </w:rPr>
+        <w:t xml:space="preserve">. Reflexion, </w:t>
+      </w:r>
+      <w:proofErr w:type="spellStart"/>
+      <w:r>
+        <w:rPr>
+          <w:rStyle w:val="markedcontent"/>
+          <w:rFonts w:ascii="Arial" w:hAnsi="Arial" w:cs="Arial"/>
+        </w:rPr>
+        <w:t>Erkenntnisse</w:t>
+      </w:r>
+      <w:proofErr w:type="spellEnd"/>
+      <w:r>
+        <w:rPr>
+          <w:rStyle w:val="markedcontent"/>
+          <w:rFonts w:ascii="Arial" w:hAnsi="Arial" w:cs="Arial"/>
+        </w:rPr>
+        <w:t xml:space="preserve"> und </w:t>
+      </w:r>
+      <w:proofErr w:type="spellStart"/>
+      <w:r>
+        <w:rPr>
+          <w:rStyle w:val="markedcontent"/>
+          <w:rFonts w:ascii="Arial" w:hAnsi="Arial" w:cs="Arial"/>
+        </w:rPr>
+        <w:t>Massnahmen</w:t>
+      </w:r>
+      <w:proofErr w:type="spellEnd"/>
+      <w:r>
+        <w:rPr>
+          <w:rStyle w:val="markedcontent"/>
+          <w:rFonts w:ascii="Arial" w:hAnsi="Arial" w:cs="Arial"/>
+        </w:rPr>
+        <w:t xml:space="preserve"> Best Practices</w:t>
+      </w:r>
+      <w:r>
+        <w:br/>
+      </w:r>
+      <w:r>
+        <w:rPr>
+          <w:rStyle w:val="markedcontent"/>
+          <w:rFonts w:ascii="Arial" w:hAnsi="Arial" w:cs="Arial"/>
+        </w:rPr>
+        <w:t xml:space="preserve">ca. ½ </w:t>
+      </w:r>
+      <w:proofErr w:type="spellStart"/>
+      <w:r>
+        <w:rPr>
+          <w:rStyle w:val="markedcontent"/>
+          <w:rFonts w:ascii="Arial" w:hAnsi="Arial" w:cs="Arial"/>
+        </w:rPr>
+        <w:t>Seite</w:t>
+      </w:r>
+      <w:proofErr w:type="spellEnd"/>
+      <w:r>
+        <w:rPr>
+          <w:rStyle w:val="markedcontent"/>
+          <w:rFonts w:ascii="Arial" w:hAnsi="Arial" w:cs="Arial"/>
+        </w:rPr>
+        <w:t>.</w:t>
+      </w:r>
+    </w:p>
+    <w:p>
+      <w:pPr>
+        <w:pStyle w:val="ListParagraph"/>
+        <w:numPr>
+          <w:ilvl w:val="0"/>
+          <w:numId w:val="1"/>
+        </w:numPr>
+        <w:rPr>
+          <w:rFonts w:ascii="Arial" w:hAnsi="Arial" w:cs="Arial"/>
+        </w:rPr>
+      </w:pPr>
+      <w:proofErr w:type="spellStart"/>
+      <w:r>
+        <w:rPr>
+          <w:rStyle w:val="markedcontent"/>
+          <w:rFonts w:ascii="Arial" w:hAnsi="Arial" w:cs="Arial"/>
+        </w:rPr>
+        <w:t>Referenzieren</w:t>
+      </w:r>
+      <w:proofErr w:type="spellEnd"/>
+      <w:r>
+        <w:rPr>
+          <w:rStyle w:val="markedcontent"/>
+          <w:rFonts w:ascii="Arial" w:hAnsi="Arial" w:cs="Arial"/>
+        </w:rPr>
+        <w:t xml:space="preserve"> auf </w:t>
+      </w:r>
+      <w:proofErr w:type="spellStart"/>
+      <w:r>
+        <w:rPr>
+          <w:rStyle w:val="markedcontent"/>
+          <w:rFonts w:ascii="Arial" w:hAnsi="Arial" w:cs="Arial"/>
+        </w:rPr>
+        <w:t>Sitzungsprotokolle</w:t>
+      </w:r>
+      <w:proofErr w:type="spellEnd"/>
+      <w:r>
+        <w:rPr>
+          <w:rStyle w:val="markedcontent"/>
+          <w:rFonts w:ascii="Arial" w:hAnsi="Arial" w:cs="Arial"/>
+        </w:rPr>
+        <w:t xml:space="preserve"> </w:t>
+      </w:r>
+      <w:proofErr w:type="spellStart"/>
+      <w:r>
+        <w:rPr>
+          <w:rStyle w:val="markedcontent"/>
+          <w:rFonts w:ascii="Arial" w:hAnsi="Arial" w:cs="Arial"/>
+        </w:rPr>
+        <w:t>im</w:t>
+      </w:r>
+      <w:proofErr w:type="spellEnd"/>
+      <w:r>
+        <w:rPr>
+          <w:rStyle w:val="markedcontent"/>
+          <w:rFonts w:ascii="Arial" w:hAnsi="Arial" w:cs="Arial"/>
+        </w:rPr>
+        <w:t xml:space="preserve"> </w:t>
+      </w:r>
+      <w:proofErr w:type="spellStart"/>
+      <w:r>
+        <w:rPr>
+          <w:rStyle w:val="markedcontent"/>
+          <w:rFonts w:ascii="Arial" w:hAnsi="Arial" w:cs="Arial"/>
+        </w:rPr>
+        <w:t>Anhang</w:t>
+      </w:r>
+      <w:proofErr w:type="spellEnd"/>
+      <w:r>
+        <w:rPr>
+          <w:rStyle w:val="markedcontent"/>
+          <w:rFonts w:ascii="Arial" w:hAnsi="Arial" w:cs="Arial"/>
+        </w:rPr>
+        <w:t xml:space="preserve"> (so </w:t>
+      </w:r>
+      <w:proofErr w:type="spellStart"/>
+      <w:r>
+        <w:rPr>
+          <w:rStyle w:val="markedcontent"/>
+          <w:rFonts w:ascii="Arial" w:hAnsi="Arial" w:cs="Arial"/>
+        </w:rPr>
+        <w:t>können</w:t>
+      </w:r>
+      <w:proofErr w:type="spellEnd"/>
+      <w:r>
+        <w:rPr>
+          <w:rStyle w:val="markedcontent"/>
+          <w:rFonts w:ascii="Arial" w:hAnsi="Arial" w:cs="Arial"/>
+        </w:rPr>
+        <w:t xml:space="preserve"> </w:t>
+      </w:r>
+      <w:proofErr w:type="spellStart"/>
+      <w:r>
+        <w:rPr>
+          <w:rStyle w:val="markedcontent"/>
+          <w:rFonts w:ascii="Arial" w:hAnsi="Arial" w:cs="Arial"/>
+        </w:rPr>
+        <w:t>Redundanzen</w:t>
+      </w:r>
+      <w:proofErr w:type="spellEnd"/>
+      <w:r>
+        <w:rPr>
+          <w:rStyle w:val="markedcontent"/>
+          <w:rFonts w:ascii="Arial" w:hAnsi="Arial" w:cs="Arial"/>
+        </w:rPr>
+        <w:t xml:space="preserve"> </w:t>
+      </w:r>
+      <w:proofErr w:type="spellStart"/>
+      <w:r>
+        <w:rPr>
+          <w:rStyle w:val="markedcontent"/>
+          <w:rFonts w:ascii="Arial" w:hAnsi="Arial" w:cs="Arial"/>
+        </w:rPr>
+        <w:t>eingespart</w:t>
+      </w:r>
+      <w:proofErr w:type="spellEnd"/>
+      <w:r>
+        <w:br/>
+      </w:r>
+      <w:proofErr w:type="spellStart"/>
+      <w:r>
+        <w:rPr>
+          <w:rStyle w:val="markedcontent"/>
+          <w:rFonts w:ascii="Arial" w:hAnsi="Arial" w:cs="Arial"/>
+        </w:rPr>
+        <w:t>werden</w:t>
+      </w:r>
+      <w:proofErr w:type="spellEnd"/>
+      <w:r>
+        <w:rPr>
+          <w:rStyle w:val="markedcontent"/>
+          <w:rFonts w:ascii="Arial" w:hAnsi="Arial" w:cs="Arial"/>
+        </w:rPr>
+        <w:t xml:space="preserve"> </w:t>
+      </w:r>
+      <w:proofErr w:type="gramStart"/>
+      <w:r>
+        <w:rPr>
+          <w:rStyle w:val="markedcontent"/>
+          <w:rFonts w:ascii="Arial" w:hAnsi="Arial" w:cs="Arial"/>
+        </w:rPr>
+        <w:t>☺ )</w:t>
+      </w:r>
+      <w:proofErr w:type="gramEnd"/>
+    </w:p>
+    <w:p>
+      <w:pPr>
+        <w:pStyle w:val="ListParagraph"/>
+        <w:numPr>
+          <w:ilvl w:val="0"/>
+          <w:numId w:val="1"/>
+        </w:numPr>
+        <w:rPr>
+          <w:rStyle w:val="markedcontent"/>
+          <w:rFonts w:ascii="Arial" w:hAnsi="Arial" w:cs="Arial"/>
+        </w:rPr>
+      </w:pPr>
+      <w:proofErr w:type="spellStart"/>
+      <w:r>
+        <w:rPr>
+          <w:rStyle w:val="markedcontent"/>
+          <w:rFonts w:ascii="Arial" w:hAnsi="Arial" w:cs="Arial"/>
+        </w:rPr>
+        <w:t>Siehe</w:t>
+      </w:r>
+      <w:proofErr w:type="spellEnd"/>
+      <w:r>
+        <w:rPr>
+          <w:rStyle w:val="markedcontent"/>
+          <w:rFonts w:ascii="Arial" w:hAnsi="Arial" w:cs="Arial"/>
+        </w:rPr>
+        <w:t xml:space="preserve"> Details </w:t>
+      </w:r>
+      <w:proofErr w:type="spellStart"/>
+      <w:r>
+        <w:rPr>
+          <w:rStyle w:val="markedcontent"/>
+          <w:rFonts w:ascii="Arial" w:hAnsi="Arial" w:cs="Arial"/>
+        </w:rPr>
+        <w:t>im</w:t>
+      </w:r>
+      <w:proofErr w:type="spellEnd"/>
+      <w:r>
+        <w:rPr>
+          <w:rStyle w:val="markedcontent"/>
+          <w:rFonts w:ascii="Arial" w:hAnsi="Arial" w:cs="Arial"/>
+        </w:rPr>
+        <w:t xml:space="preserve"> </w:t>
+      </w:r>
+      <w:proofErr w:type="spellStart"/>
+      <w:r>
+        <w:rPr>
+          <w:rStyle w:val="markedcontent"/>
+          <w:rFonts w:ascii="Arial" w:hAnsi="Arial" w:cs="Arial"/>
+        </w:rPr>
+        <w:t>Beurteilungskriterium</w:t>
+      </w:r>
+      <w:proofErr w:type="spellEnd"/>
+      <w:r>
+        <w:rPr>
+          <w:rStyle w:val="markedcontent"/>
+          <w:rFonts w:ascii="Arial" w:hAnsi="Arial" w:cs="Arial"/>
+        </w:rPr>
+        <w:t xml:space="preserve"> «</w:t>
+      </w:r>
+      <w:proofErr w:type="spellStart"/>
+      <w:r>
+        <w:rPr>
+          <w:rStyle w:val="markedcontent"/>
+          <w:rFonts w:ascii="Arial" w:hAnsi="Arial" w:cs="Arial"/>
+        </w:rPr>
+        <w:t>Wissensbeschaffung</w:t>
+      </w:r>
+      <w:proofErr w:type="spellEnd"/>
+      <w:r>
+        <w:rPr>
+          <w:rStyle w:val="markedcontent"/>
+          <w:rFonts w:ascii="Arial" w:hAnsi="Arial" w:cs="Arial"/>
+        </w:rPr>
+        <w:t>», «</w:t>
+      </w:r>
+      <w:proofErr w:type="spellStart"/>
+      <w:r>
+        <w:rPr>
+          <w:rStyle w:val="markedcontent"/>
+          <w:rFonts w:ascii="Arial" w:hAnsi="Arial" w:cs="Arial"/>
+        </w:rPr>
+        <w:t>Leistungsbereitschaft</w:t>
+      </w:r>
+      <w:proofErr w:type="spellEnd"/>
+      <w:r>
+        <w:rPr>
+          <w:rStyle w:val="markedcontent"/>
+          <w:rFonts w:ascii="Arial" w:hAnsi="Arial" w:cs="Arial"/>
+        </w:rPr>
+        <w:t xml:space="preserve"> /</w:t>
+      </w:r>
+      <w:r>
+        <w:rPr>
+          <w:lang w:val="de-DE"/>
+        </w:rPr>
+        <w:t xml:space="preserve"> </w:t>
+      </w:r>
+      <w:proofErr w:type="spellStart"/>
+      <w:r>
+        <w:rPr>
+          <w:rStyle w:val="markedcontent"/>
+          <w:rFonts w:ascii="Arial" w:hAnsi="Arial" w:cs="Arial"/>
+        </w:rPr>
+        <w:t>Einsatz</w:t>
+      </w:r>
+      <w:proofErr w:type="spellEnd"/>
+      <w:r>
+        <w:rPr>
+          <w:rStyle w:val="markedcontent"/>
+          <w:rFonts w:ascii="Arial" w:hAnsi="Arial" w:cs="Arial"/>
+        </w:rPr>
+        <w:t xml:space="preserve"> / </w:t>
+      </w:r>
+      <w:proofErr w:type="spellStart"/>
+      <w:r>
+        <w:rPr>
+          <w:rStyle w:val="markedcontent"/>
+          <w:rFonts w:ascii="Arial" w:hAnsi="Arial" w:cs="Arial"/>
+        </w:rPr>
+        <w:t>Arbeitshaltung</w:t>
+      </w:r>
+      <w:proofErr w:type="spellEnd"/>
+      <w:r>
+        <w:rPr>
+          <w:rStyle w:val="markedcontent"/>
+          <w:rFonts w:ascii="Arial" w:hAnsi="Arial" w:cs="Arial"/>
+        </w:rPr>
+        <w:t xml:space="preserve"> / </w:t>
+      </w:r>
+      <w:proofErr w:type="spellStart"/>
+      <w:r>
+        <w:rPr>
+          <w:rStyle w:val="markedcontent"/>
+          <w:rFonts w:ascii="Arial" w:hAnsi="Arial" w:cs="Arial"/>
+        </w:rPr>
+        <w:t>Umsetzung</w:t>
+      </w:r>
+      <w:proofErr w:type="spellEnd"/>
+      <w:r>
+        <w:rPr>
+          <w:rStyle w:val="markedcontent"/>
+          <w:rFonts w:ascii="Arial" w:hAnsi="Arial" w:cs="Arial"/>
+        </w:rPr>
+        <w:t>», «</w:t>
+      </w:r>
+      <w:proofErr w:type="spellStart"/>
+      <w:r>
+        <w:rPr>
+          <w:rStyle w:val="markedcontent"/>
+          <w:rFonts w:ascii="Arial" w:hAnsi="Arial" w:cs="Arial"/>
+        </w:rPr>
+        <w:t>Selbständiges</w:t>
+      </w:r>
+      <w:proofErr w:type="spellEnd"/>
+      <w:r>
+        <w:rPr>
+          <w:rStyle w:val="markedcontent"/>
+          <w:rFonts w:ascii="Arial" w:hAnsi="Arial" w:cs="Arial"/>
+        </w:rPr>
+        <w:t xml:space="preserve"> </w:t>
+      </w:r>
+      <w:proofErr w:type="spellStart"/>
+      <w:r>
+        <w:rPr>
+          <w:rStyle w:val="markedcontent"/>
+          <w:rFonts w:ascii="Arial" w:hAnsi="Arial" w:cs="Arial"/>
+        </w:rPr>
+        <w:t>Arbeiten</w:t>
+      </w:r>
+      <w:proofErr w:type="spellEnd"/>
+      <w:r>
+        <w:rPr>
+          <w:rStyle w:val="markedcontent"/>
+          <w:rFonts w:ascii="Arial" w:hAnsi="Arial" w:cs="Arial"/>
+        </w:rPr>
+        <w:t>», «</w:t>
+      </w:r>
+      <w:proofErr w:type="spellStart"/>
+      <w:r>
+        <w:rPr>
+          <w:rStyle w:val="markedcontent"/>
+          <w:rFonts w:ascii="Arial" w:hAnsi="Arial" w:cs="Arial"/>
+        </w:rPr>
+        <w:t>Arbeits</w:t>
+      </w:r>
+      <w:proofErr w:type="spellEnd"/>
+      <w:r>
+        <w:rPr>
+          <w:rStyle w:val="markedcontent"/>
+          <w:rFonts w:ascii="Arial" w:hAnsi="Arial" w:cs="Arial"/>
+        </w:rPr>
+        <w:t>- und</w:t>
+      </w:r>
+      <w:r>
+        <w:rPr>
+          <w:rStyle w:val="markedcontent"/>
+          <w:rFonts w:ascii="Arial" w:hAnsi="Arial" w:cs="Arial"/>
+          <w:lang w:val="de-DE"/>
+        </w:rPr>
+        <w:t xml:space="preserve"> </w:t>
+      </w:r>
+      <w:proofErr w:type="spellStart"/>
+      <w:r>
+        <w:rPr>
+          <w:rStyle w:val="markedcontent"/>
+          <w:rFonts w:ascii="Arial" w:hAnsi="Arial" w:cs="Arial"/>
+        </w:rPr>
+        <w:t>Fachmethodik</w:t>
+      </w:r>
+      <w:proofErr w:type="spellEnd"/>
+      <w:r>
+        <w:rPr>
+          <w:rStyle w:val="markedcontent"/>
+          <w:rFonts w:ascii="Arial" w:hAnsi="Arial" w:cs="Arial"/>
+        </w:rPr>
+        <w:t>», «</w:t>
+      </w:r>
+      <w:proofErr w:type="spellStart"/>
+      <w:r>
+        <w:rPr>
+          <w:rStyle w:val="markedcontent"/>
+          <w:rFonts w:ascii="Arial" w:hAnsi="Arial" w:cs="Arial"/>
+        </w:rPr>
+        <w:t>Führung</w:t>
+      </w:r>
+      <w:proofErr w:type="spellEnd"/>
+      <w:r>
+        <w:rPr>
+          <w:rStyle w:val="markedcontent"/>
+          <w:rFonts w:ascii="Arial" w:hAnsi="Arial" w:cs="Arial"/>
+        </w:rPr>
+        <w:t xml:space="preserve"> des </w:t>
+      </w:r>
+      <w:proofErr w:type="spellStart"/>
+      <w:r>
+        <w:rPr>
+          <w:rStyle w:val="markedcontent"/>
+          <w:rFonts w:ascii="Arial" w:hAnsi="Arial" w:cs="Arial"/>
+        </w:rPr>
+        <w:t>Arbeitsjournals</w:t>
+      </w:r>
+      <w:proofErr w:type="spellEnd"/>
+      <w:r>
+        <w:rPr>
+          <w:rStyle w:val="markedcontent"/>
+          <w:rFonts w:ascii="Arial" w:hAnsi="Arial" w:cs="Arial"/>
+        </w:rPr>
+        <w:t>», «</w:t>
+      </w:r>
+      <w:proofErr w:type="spellStart"/>
+      <w:r>
+        <w:rPr>
+          <w:rStyle w:val="markedcontent"/>
+          <w:rFonts w:ascii="Arial" w:hAnsi="Arial" w:cs="Arial"/>
+        </w:rPr>
+        <w:t>Reflexionsfähigkeit</w:t>
+      </w:r>
+      <w:proofErr w:type="spellEnd"/>
+      <w:r>
+        <w:rPr>
+          <w:rStyle w:val="markedcontent"/>
+          <w:rFonts w:ascii="Arial" w:hAnsi="Arial" w:cs="Arial"/>
+        </w:rPr>
+        <w:t xml:space="preserve">» </w:t>
+      </w:r>
+      <w:proofErr w:type="spellStart"/>
+      <w:r>
+        <w:rPr>
+          <w:rStyle w:val="markedcontent"/>
+          <w:rFonts w:ascii="Arial" w:hAnsi="Arial" w:cs="Arial"/>
+        </w:rPr>
+        <w:t>wie</w:t>
+      </w:r>
+      <w:proofErr w:type="spellEnd"/>
+      <w:r>
+        <w:rPr>
+          <w:rStyle w:val="markedcontent"/>
+          <w:rFonts w:ascii="Arial" w:hAnsi="Arial" w:cs="Arial"/>
+        </w:rPr>
+        <w:t xml:space="preserve"> </w:t>
+      </w:r>
+      <w:proofErr w:type="spellStart"/>
+      <w:r>
+        <w:rPr>
+          <w:rStyle w:val="markedcontent"/>
+          <w:rFonts w:ascii="Arial" w:hAnsi="Arial" w:cs="Arial"/>
+        </w:rPr>
+        <w:t>auch</w:t>
+      </w:r>
+      <w:proofErr w:type="spellEnd"/>
+      <w:r>
+        <w:rPr>
+          <w:rStyle w:val="markedcontent"/>
+          <w:rFonts w:ascii="Arial" w:hAnsi="Arial" w:cs="Arial"/>
+        </w:rPr>
+        <w:t xml:space="preserve"> das</w:t>
+      </w:r>
+      <w:r>
+        <w:rPr>
+          <w:rStyle w:val="markedcontent"/>
+          <w:rFonts w:ascii="Arial" w:hAnsi="Arial" w:cs="Arial"/>
+          <w:lang w:val="de-DE"/>
+        </w:rPr>
+        <w:t xml:space="preserve"> </w:t>
+      </w:r>
+      <w:proofErr w:type="spellStart"/>
+      <w:r>
+        <w:rPr>
+          <w:rStyle w:val="markedcontent"/>
+          <w:rFonts w:ascii="Arial" w:hAnsi="Arial" w:cs="Arial"/>
+        </w:rPr>
+        <w:t>Kriterium</w:t>
+      </w:r>
+      <w:proofErr w:type="spellEnd"/>
+      <w:r>
+        <w:rPr>
+          <w:rStyle w:val="markedcontent"/>
+          <w:rFonts w:ascii="Arial" w:hAnsi="Arial" w:cs="Arial"/>
+        </w:rPr>
+        <w:t xml:space="preserve"> «</w:t>
+      </w:r>
+      <w:proofErr w:type="spellStart"/>
+      <w:r>
+        <w:rPr>
+          <w:rStyle w:val="markedcontent"/>
+          <w:rFonts w:ascii="Arial" w:hAnsi="Arial" w:cs="Arial"/>
+        </w:rPr>
+        <w:t>Redundanz</w:t>
+      </w:r>
+      <w:proofErr w:type="spellEnd"/>
+      <w:r>
+        <w:rPr>
+          <w:rStyle w:val="markedcontent"/>
+          <w:rFonts w:ascii="Arial" w:hAnsi="Arial" w:cs="Arial"/>
+        </w:rPr>
+        <w:t xml:space="preserve">» </w:t>
+      </w:r>
+      <w:proofErr w:type="spellStart"/>
+      <w:r>
+        <w:rPr>
+          <w:rStyle w:val="markedcontent"/>
+          <w:rFonts w:ascii="Arial" w:hAnsi="Arial" w:cs="Arial"/>
+        </w:rPr>
+        <w:t>im</w:t>
+      </w:r>
+      <w:proofErr w:type="spellEnd"/>
+      <w:r>
+        <w:rPr>
+          <w:rStyle w:val="markedcontent"/>
+          <w:rFonts w:ascii="Arial" w:hAnsi="Arial" w:cs="Arial"/>
+        </w:rPr>
+        <w:t xml:space="preserve"> Teil </w:t>
+      </w:r>
+      <w:proofErr w:type="spellStart"/>
+      <w:r>
+        <w:rPr>
+          <w:rStyle w:val="markedcontent"/>
+          <w:rFonts w:ascii="Arial" w:hAnsi="Arial" w:cs="Arial"/>
+        </w:rPr>
+        <w:t>Reflexionsfähikeit</w:t>
+      </w:r>
+      <w:bookmarkEnd w:id="27"/>
+      <w:proofErr w:type="spellEnd"/>
+    </w:p>
+    <w:p>
+      <w:pPr>
+        <w:pStyle w:val="Heading1"/>
+        <w:rPr>
+          <w:rStyle w:val="markedcontent"/>
+          <w:rFonts w:ascii="Arial" w:hAnsi="Arial" w:cs="Arial"/>
+        </w:rPr>
+      </w:pPr>
+      <w:bookmarkStart w:id="28" w:name="_Toc126668345"/>
+      <w:proofErr w:type="spellStart"/>
+      <w:r>
+        <w:rPr>
+          <w:rStyle w:val="markedcontent"/>
+          <w:rFonts w:ascii="Arial" w:hAnsi="Arial" w:cs="Arial"/>
+        </w:rPr>
+        <w:t>Grafiken</w:t>
+      </w:r>
+      <w:proofErr w:type="spellEnd"/>
+      <w:r>
+        <w:rPr>
+          <w:rStyle w:val="markedcontent"/>
+          <w:rFonts w:ascii="Arial" w:hAnsi="Arial" w:cs="Arial"/>
+        </w:rPr>
+        <w:t xml:space="preserve">, </w:t>
+      </w:r>
+      <w:proofErr w:type="spellStart"/>
+      <w:r>
+        <w:rPr>
+          <w:rStyle w:val="markedcontent"/>
+          <w:rFonts w:ascii="Arial" w:hAnsi="Arial" w:cs="Arial"/>
+        </w:rPr>
+        <w:t>Bilder</w:t>
+      </w:r>
+      <w:proofErr w:type="spellEnd"/>
+      <w:r>
+        <w:rPr>
+          <w:rStyle w:val="markedcontent"/>
+          <w:rFonts w:ascii="Arial" w:hAnsi="Arial" w:cs="Arial"/>
+        </w:rPr>
+        <w:t xml:space="preserve">, </w:t>
+      </w:r>
+      <w:proofErr w:type="spellStart"/>
+      <w:r>
+        <w:rPr>
+          <w:rStyle w:val="markedcontent"/>
+          <w:rFonts w:ascii="Arial" w:hAnsi="Arial" w:cs="Arial"/>
+        </w:rPr>
+        <w:t>Diagramme</w:t>
+      </w:r>
+      <w:proofErr w:type="spellEnd"/>
+      <w:r>
+        <w:rPr>
+          <w:rStyle w:val="markedcontent"/>
+          <w:rFonts w:ascii="Arial" w:hAnsi="Arial" w:cs="Arial"/>
+        </w:rPr>
+        <w:t xml:space="preserve"> und </w:t>
+      </w:r>
+      <w:proofErr w:type="spellStart"/>
+      <w:r>
+        <w:rPr>
+          <w:rStyle w:val="markedcontent"/>
+          <w:rFonts w:ascii="Arial" w:hAnsi="Arial" w:cs="Arial"/>
+        </w:rPr>
+        <w:t>Tabellen</w:t>
+      </w:r>
+      <w:bookmarkEnd w:id="28"/>
+      <w:proofErr w:type="spellEnd"/>
+    </w:p>
+    <w:p>
+      <w:r>
+        <w:drawing>
+          <wp:inline distT="0" distB="0" distL="0" distR="0" wp14:anchorId="14CE1EEB" wp14:editId="4B5FCC57">
+            <wp:extent cx="2032104" cy="4388076"/>
+            <wp:effectExtent l="0" t="0" r="6350" b="0"/>
+            <wp:docPr id="2" name="Picture 2"/>
+            <wp:cNvGraphicFramePr>
+              <a:graphicFrameLocks xmlns:a="http://schemas.openxmlformats.org/drawingml/2006/main" noChangeAspect="1"/>
+            </wp:cNvGraphicFramePr>
+            <a:graphic xmlns:a="http://schemas.openxmlformats.org/drawingml/2006/main">
+              <a:graphicData uri="http://schemas.openxmlformats.org/drawingml/2006/picture">
+                <pic:pic xmlns:pic="http://schemas.openxmlformats.org/drawingml/2006/picture">
+                  <pic:nvPicPr>
+                    <pic:cNvPr id="1" name=""/>
+                    <pic:cNvPicPr/>
+                  </pic:nvPicPr>
+                  <pic:blipFill>
+                    <a:blip r:embed="rId11"/>
+                    <a:stretch>
+                      <a:fillRect/>
+                    </a:stretch>
+                  </pic:blipFill>
+                  <pic:spPr>
+                    <a:xfrm>
+                      <a:off x="0" y="0"/>
+                      <a:ext cx="2032104" cy="4388076"/>
+                    </a:xfrm>
+                    <a:prstGeom prst="rect">
+                      <a:avLst/>
+                    </a:prstGeom>
+                  </pic:spPr>
+                </pic:pic>
+              </a:graphicData>
+            </a:graphic>
+          </wp:inline>
+        </w:drawing>
+      </w:r>
+    </w:p>
+    <w:p>
+      <w:pPr>
+        <w:rPr>
+          <w:rStyle w:val="markedcontent"/>
+          <w:rFonts w:ascii="Arial" w:hAnsi="Arial" w:cs="Arial"/>
+          <w:lang w:val="de-DE"/>
+        </w:rPr>
+      </w:pPr>
+      <w:r>
+        <w:lastRenderedPageBreak/>
+        <w:drawing>
+          <wp:inline distT="0" distB="0" distL="0" distR="0" wp14:anchorId="56C2DFAA" wp14:editId="0D0B7144">
+            <wp:extent cx="2025754" cy="4394426"/>
+            <wp:effectExtent l="0" t="0" r="0" b="6350"/>
+            <wp:docPr id="4" name="Picture 4" descr="Text&#10;&#10;Description automatically generated with medium confidence"/>
+            <wp:cNvGraphicFramePr>
+              <a:graphicFrameLocks xmlns:a="http://schemas.openxmlformats.org/drawingml/2006/main" noChangeAspect="1"/>
+            </wp:cNvGraphicFramePr>
+            <a:graphic xmlns:a="http://schemas.openxmlformats.org/drawingml/2006/main">
+              <a:graphicData uri="http://schemas.openxmlformats.org/drawingml/2006/picture">
+                <pic:pic xmlns:pic="http://schemas.openxmlformats.org/drawingml/2006/picture">
+                  <pic:nvPicPr>
+                    <pic:cNvPr id="4" name="Picture 4" descr="Text&#10;&#10;Description automatically generated with medium confidence"/>
+                    <pic:cNvPicPr/>
+                  </pic:nvPicPr>
+                  <pic:blipFill>
+                    <a:blip r:embed="rId12"/>
+                    <a:stretch>
+                      <a:fillRect/>
+                    </a:stretch>
+                  </pic:blipFill>
+                  <pic:spPr>
+                    <a:xfrm>
+                      <a:off x="0" y="0"/>
+                      <a:ext cx="2025754" cy="4394426"/>
+                    </a:xfrm>
+                    <a:prstGeom prst="rect">
+                      <a:avLst/>
+                    </a:prstGeom>
+                  </pic:spPr>
+                </pic:pic>
+              </a:graphicData>
+            </a:graphic>
+          </wp:inline>
+        </w:drawing>
+      </w:r>
+      <w:bookmarkStart w:id="29" w:name="_Toc126668347"/>
+    </w:p>
+    <w:p>
+      <w:pPr>
+        <w:rPr>
+          <w:rStyle w:val="markedcontent"/>
+          <w:rFonts w:ascii="Arial" w:hAnsi="Arial" w:cs="Arial"/>
+          <w:lang w:val="de-DE"/>
+        </w:rPr>
+      </w:pPr>
+      <w:r>
+        <w:rPr>
+          <w:rStyle w:val="markedcontent"/>
+          <w:rFonts w:ascii="Arial" w:hAnsi="Arial" w:cs="Arial"/>
+          <w:lang w:val="de-DE"/>
+        </w:rPr>
+        <w:br w:type="page"/>
+      </w:r>
+    </w:p>
+    <w:p>
+      <w:pPr>
+        <w:rPr>
+          <w:rStyle w:val="markedcontent"/>
+          <w:rFonts w:ascii="Arial" w:hAnsi="Arial" w:cs="Arial"/>
+          <w:lang w:val="de-DE"/>
+        </w:rPr>
+      </w:pPr>
+    </w:p>
+    <w:p>
+      <w:pPr>
+        <w:pStyle w:val="Heading1"/>
+        <w:rPr>
+          <w:rStyle w:val="markedcontent"/>
+          <w:rFonts w:ascii="Arial" w:hAnsi="Arial" w:cs="Arial"/>
+        </w:rPr>
+      </w:pPr>
+      <w:r>
+        <w:rPr>
+          <w:rStyle w:val="markedcontent"/>
+          <w:rFonts w:ascii="Arial" w:hAnsi="Arial" w:cs="Arial"/>
+        </w:rPr>
+        <w:t>Storyboard</w:t>
+      </w:r>
+      <w:bookmarkEnd w:id="29"/>
+    </w:p>
+    <w:p>
+      <w:r>
+        <w:rPr>
+          <w:noProof/>
+        </w:rPr>
+        <w:pict w14:anchorId="110FD336">
+          <v:shape id="_x0000_s1053" type="#_x0000_t202" style="position:absolute;margin-left:81.95pt;margin-top:13.45pt;width:107.4pt;height:48.85pt;z-index:251676672;visibility:visible;mso-wrap-distance-left:9pt;mso-wrap-distance-top:3.6pt;mso-wrap-distance-right:9pt;mso-wrap-distance-bottom:3.6pt;mso-position-horizontal-relative:text;mso-position-vertical-relative:text;mso-width-relative:margin;mso-height-relative:margin;v-text-anchor:top" strokecolor="#a5a5a5 [2092]">
+            <v:textbox>
+              <w:txbxContent>
+                <w:p/>
+              </w:txbxContent>
+            </v:textbox>
+          </v:shape>
+        </w:pict>
+      </w:r>
+      <w:r>
+        <w:rPr>
+          <w:noProof/>
+        </w:rPr>
+        <w:pict w14:anchorId="110FD336">
+          <v:shape id="_x0000_s1046" type="#_x0000_t202" style="position:absolute;margin-left:-97.5pt;margin-top:28.45pt;width:107.4pt;height:48.85pt;z-index:251670528;visibility:visible;mso-wrap-distance-left:9pt;mso-wrap-distance-top:3.6pt;mso-wrap-distance-right:9pt;mso-wrap-distance-bottom:3.6pt;mso-position-horizontal-relative:text;mso-position-vertical-relative:text;mso-width-relative:margin;mso-height-relative:margin;v-text-anchor:top" strokecolor="#a5a5a5 [2092]">
+            <v:textbox>
+              <w:txbxContent>
+                <w:p/>
+              </w:txbxContent>
+            </v:textbox>
+          </v:shape>
+        </w:pict>
+      </w:r>
+    </w:p>
+    <w:p/>
+    <w:p>
+      <w:r>
+        <w:rPr>
+          <w:rFonts w:ascii="Arial" w:hAnsi="Arial" w:cs="Arial"/>
+          <w:noProof/>
+          <w:lang w:val="en-GB"/>
+        </w:rPr>
+        <w:pict w14:anchorId="110FD336">
+          <v:shape id="_x0000_s1051" type="#_x0000_t202" style="position:absolute;margin-left:-63.05pt;margin-top:177.2pt;width:94.9pt;height:48.85pt;z-index:251675648;visibility:visible;mso-wrap-distance-left:9pt;mso-wrap-distance-top:3.6pt;mso-wrap-distance-right:9pt;mso-wrap-distance-bottom:3.6pt;mso-position-horizontal-relative:text;mso-position-vertical-relative:text;mso-width-relative:margin;mso-height-relative:margin;v-text-anchor:top" strokecolor="#a5a5a5 [2092]">
+            <v:textbox>
+              <w:txbxContent>
+                <w:p/>
+              </w:txbxContent>
+            </v:textbox>
+          </v:shape>
+        </w:pict>
+      </w:r>
+      <w:r>
+        <w:rPr>
+          <w:rFonts w:ascii="Arial" w:hAnsi="Arial" w:cs="Arial"/>
+          <w:noProof/>
+          <w:lang w:val="en-GB"/>
+        </w:rPr>
+        <w:pict w14:anchorId="110FD336">
+          <v:shape id="_x0000_s1049" type="#_x0000_t202" style="position:absolute;margin-left:-94.95pt;margin-top:58.75pt;width:107.4pt;height:48.85pt;z-index:251673600;visibility:visible;mso-wrap-distance-left:9pt;mso-wrap-distance-top:3.6pt;mso-wrap-distance-right:9pt;mso-wrap-distance-bottom:3.6pt;mso-position-horizontal-relative:text;mso-position-vertical-relative:text;mso-width-relative:margin;mso-height-relative:margin;v-text-anchor:top" strokecolor="#a5a5a5 [2092]">
+            <v:textbox>
+              <w:txbxContent>
+                <w:p/>
+              </w:txbxContent>
+            </v:textbox>
+          </v:shape>
+        </w:pict>
+      </w:r>
+      <w:r>
+        <w:rPr>
+          <w:rFonts w:ascii="Arial" w:hAnsi="Arial" w:cs="Arial"/>
+          <w:noProof/>
+          <w:lang w:val="en-GB"/>
+        </w:rPr>
+        <w:pict w14:anchorId="110FD336">
+          <v:shape id="_x0000_s1050" type="#_x0000_t202" style="position:absolute;margin-left:-90.9pt;margin-top:115.7pt;width:107.4pt;height:48.85pt;z-index:251674624;visibility:visible;mso-wrap-distance-left:9pt;mso-wrap-distance-top:3.6pt;mso-wrap-distance-right:9pt;mso-wrap-distance-bottom:3.6pt;mso-position-horizontal-relative:text;mso-position-vertical-relative:text;mso-width-relative:margin;mso-height-relative:margin;v-text-anchor:top" strokecolor="#a5a5a5 [2092]">
+            <v:textbox>
+              <w:txbxContent>
+                <w:p/>
+              </w:txbxContent>
+            </v:textbox>
+          </v:shape>
+        </w:pict>
+      </w:r>
+      <w:r>
+        <w:rPr>
+          <w:noProof/>
+        </w:rPr>
+        <w:pict w14:anchorId="110FD336">
+          <v:shape id="_x0000_s1048" type="#_x0000_t202" style="position:absolute;margin-left:420.75pt;margin-top:166.2pt;width:107.4pt;height:48.85pt;z-index:251672576;visibility:visible;mso-wrap-distance-left:9pt;mso-wrap-distance-top:3.6pt;mso-wrap-distance-right:9pt;mso-wrap-distance-bottom:3.6pt;mso-position-horizontal-relative:text;mso-position-vertical-relative:text;mso-width-relative:margin;mso-height-relative:margin;v-text-anchor:top" strokecolor="#a5a5a5 [2092]">
+            <v:textbox>
+              <w:txbxContent>
+                <w:p/>
+              </w:txbxContent>
+            </v:textbox>
+          </v:shape>
+        </w:pict>
+      </w:r>
+      <w:r>
+        <w:rPr>
+          <w:noProof/>
+        </w:rPr>
+        <w:pict w14:anchorId="110FD336">
+          <v:shape id="_x0000_s1044" type="#_x0000_t202" style="position:absolute;margin-left:424.55pt;margin-top:93.4pt;width:107.4pt;height:48.85pt;z-index:251668480;visibility:visible;mso-wrap-distance-left:9pt;mso-wrap-distance-top:3.6pt;mso-wrap-distance-right:9pt;mso-wrap-distance-bottom:3.6pt;mso-position-horizontal-relative:text;mso-position-vertical-relative:text;mso-width-relative:margin;mso-height-relative:margin;v-text-anchor:top" strokecolor="#a5a5a5 [2092]">
+            <v:textbox>
+              <w:txbxContent>
+                <w:p/>
+              </w:txbxContent>
+            </v:textbox>
+          </v:shape>
+        </w:pict>
+      </w:r>
+      <w:r>
+        <w:rPr>
+          <w:noProof/>
+        </w:rPr>
+        <w:pict w14:anchorId="110FD336">
+          <v:shape id="_x0000_s1047" type="#_x0000_t202" style="position:absolute;margin-left:171.75pt;margin-top:92.85pt;width:107.4pt;height:48.85pt;z-index:251671552;visibility:visible;mso-wrap-distance-left:9pt;mso-wrap-distance-top:3.6pt;mso-wrap-distance-right:9pt;mso-wrap-distance-bottom:3.6pt;mso-position-horizontal-relative:text;mso-position-vertical-relative:text;mso-width-relative:margin;mso-height-relative:margin;v-text-anchor:top" strokecolor="#a5a5a5 [2092]">
+            <v:textbox>
+              <w:txbxContent>
+                <w:p/>
+              </w:txbxContent>
+            </v:textbox>
+          </v:shape>
+        </w:pict>
+      </w:r>
+      <w:r>
+        <w:drawing>
+          <wp:inline distT="0" distB="0" distL="0" distR="0" wp14:anchorId="16CC87D6" wp14:editId="5E06F90F">
+            <wp:extent cx="5731510" cy="3479800"/>
+            <wp:effectExtent l="0" t="0" r="0" b="0"/>
+            <wp:docPr id="12" name="Picture 12" descr="Diagram&#10;&#10;Description automatically generated with medium confidence"/>
+            <wp:cNvGraphicFramePr>
+              <a:graphicFrameLocks xmlns:a="http://schemas.openxmlformats.org/drawingml/2006/main" noChangeAspect="1"/>
+            </wp:cNvGraphicFramePr>
+            <a:graphic xmlns:a="http://schemas.openxmlformats.org/drawingml/2006/main">
+              <a:graphicData uri="http://schemas.openxmlformats.org/drawingml/2006/picture">
+                <pic:pic xmlns:pic="http://schemas.openxmlformats.org/drawingml/2006/picture">
+                  <pic:nvPicPr>
+                    <pic:cNvPr id="12" name="Picture 12" descr="Diagram&#10;&#10;Description automatically generated with medium confidence"/>
+                    <pic:cNvPicPr/>
+                  </pic:nvPicPr>
+                  <pic:blipFill>
+                    <a:blip r:embed="rId13"/>
+                    <a:stretch>
+                      <a:fillRect/>
+                    </a:stretch>
+                  </pic:blipFill>
+                  <pic:spPr>
+                    <a:xfrm>
+                      <a:off x="0" y="0"/>
+                      <a:ext cx="5731510" cy="3479800"/>
+                    </a:xfrm>
+                    <a:prstGeom prst="rect">
+                      <a:avLst/>
+                    </a:prstGeom>
+                  </pic:spPr>
+                </pic:pic>
+              </a:graphicData>
+            </a:graphic>
+          </wp:inline>
+        </w:drawing>
+      </w:r>
     </w:p>
     <w:p/>
     <w:p>
       <w:pPr>
-        <w:pStyle w:val="Heading1"/>
-        <w:rPr>
-          <w:rStyle w:val="markedcontent"/>
-          <w:rFonts w:ascii="Arial" w:hAnsi="Arial" w:cs="Arial"/>
+        <w:rPr>
+          <w:rStyle w:val="markedcontent"/>
+          <w:rFonts w:ascii="Arial" w:hAnsi="Arial" w:cs="Arial"/>
+          <w:lang w:val="en-GB"/>
         </w:rPr>
       </w:pPr>
-      <w:bookmarkStart w:id="26" w:name="_Toc126668343"/>
-      <w:r>
-        <w:rPr>
-          <w:rStyle w:val="markedcontent"/>
-          <w:rFonts w:ascii="Arial" w:hAnsi="Arial" w:cs="Arial"/>
-        </w:rPr>
-        <w:t>Reflexionsfähikeit</w:t>
-      </w:r>
-      <w:bookmarkEnd w:id="26"/>
     </w:p>
     <w:p>
       <w:pPr>
-        <w:pStyle w:val="Heading1"/>
-        <w:rPr>
-          <w:rStyle w:val="markedcontent"/>
-          <w:rFonts w:ascii="Arial" w:hAnsi="Arial" w:cs="Arial"/>
-        </w:rPr>
+        <w:jc w:val="center"/>
       </w:pPr>
-      <w:bookmarkStart w:id="27" w:name="_Toc126668345"/>
-      <w:r>
-        <w:rPr>
-          <w:rStyle w:val="markedcontent"/>
-          <w:rFonts w:ascii="Arial" w:hAnsi="Arial" w:cs="Arial"/>
-        </w:rPr>
-        <w:t>Grafiken, Bilder, Diagramme und Tabellen</w:t>
-      </w:r>
-      <w:bookmarkEnd w:id="27"/>
+      <w:r>
+        <w:rPr>
+          <w:rStyle w:val="markedcontent"/>
+          <w:rFonts w:ascii="Arial" w:hAnsi="Arial" w:cs="Arial"/>
+        </w:rPr>
+        <w:br w:type="page"/>
+      </w:r>
+      <w:r>
+        <w:lastRenderedPageBreak/>
+        <w:t>Works Cited</w:t>
+      </w:r>
     </w:p>
     <w:p>
       <w:pPr>
-        <w:pStyle w:val="Heading1"/>
-        <w:rPr>
-          <w:rStyle w:val="markedcontent"/>
-          <w:rFonts w:ascii="Arial" w:hAnsi="Arial" w:cs="Arial"/>
+        <w:rPr>
+          <w:rFonts w:ascii="Times New Roman" w:eastAsia="Times New Roman" w:hAnsi="Times New Roman" w:cs="Times New Roman"/>
+          <w:sz w:val="24"/>
+          <w:szCs w:val="24"/>
+          <w:lang w:eastAsia="en-CH"/>
         </w:rPr>
       </w:pPr>
-      <w:bookmarkStart w:id="28" w:name="_Toc126668346"/>
-      <w:r>
-        <w:rPr>
-          <w:rStyle w:val="markedcontent"/>
-          <w:rFonts w:ascii="Arial" w:hAnsi="Arial" w:cs="Arial"/>
-        </w:rPr>
-        <w:t>Durchführung und Auswertung der Tests</w:t>
-      </w:r>
-      <w:bookmarkEnd w:id="28"/>
+      <w:proofErr w:type="spellStart"/>
+      <w:r>
+        <w:rPr>
+          <w:rFonts w:ascii="Times New Roman" w:eastAsia="Times New Roman" w:hAnsi="Times New Roman" w:cs="Times New Roman"/>
+          <w:sz w:val="24"/>
+          <w:szCs w:val="24"/>
+          <w:lang w:eastAsia="en-CH"/>
+        </w:rPr>
+        <w:t>Ansimuz</w:t>
+      </w:r>
+      <w:proofErr w:type="spellEnd"/>
+      <w:r>
+        <w:rPr>
+          <w:rFonts w:ascii="Times New Roman" w:eastAsia="Times New Roman" w:hAnsi="Times New Roman" w:cs="Times New Roman"/>
+          <w:sz w:val="24"/>
+          <w:szCs w:val="24"/>
+          <w:lang w:eastAsia="en-CH"/>
+        </w:rPr>
+        <w:t xml:space="preserve">. “Sunny Land | 2D Characters | Unity Asset Store.” </w:t>
+      </w:r>
+      <w:r>
+        <w:rPr>
+          <w:rFonts w:ascii="Times New Roman" w:eastAsia="Times New Roman" w:hAnsi="Times New Roman" w:cs="Times New Roman"/>
+          <w:i/>
+          <w:iCs/>
+          <w:sz w:val="24"/>
+          <w:szCs w:val="24"/>
+          <w:lang w:eastAsia="en-CH"/>
+        </w:rPr>
+        <w:t>Assetstore.unity.com</w:t>
+      </w:r>
+      <w:r>
+        <w:rPr>
+          <w:rFonts w:ascii="Times New Roman" w:eastAsia="Times New Roman" w:hAnsi="Times New Roman" w:cs="Times New Roman"/>
+          <w:sz w:val="24"/>
+          <w:szCs w:val="24"/>
+          <w:lang w:eastAsia="en-CH"/>
+        </w:rPr>
+        <w:t>, 10 Nov. 2022, assetstore.unity.com/packages/2d/characters/sunny-land-103349. Accessed 8 Feb. 2023.</w:t>
+      </w:r>
     </w:p>
     <w:p>
       <w:pPr>
-        <w:pStyle w:val="Heading1"/>
-        <w:rPr>
-          <w:rStyle w:val="markedcontent"/>
-          <w:rFonts w:ascii="Arial" w:hAnsi="Arial" w:cs="Arial"/>
+        <w:rPr>
+          <w:rFonts w:ascii="Times New Roman" w:eastAsia="Times New Roman" w:hAnsi="Times New Roman" w:cs="Times New Roman"/>
+          <w:sz w:val="24"/>
+          <w:szCs w:val="24"/>
+          <w:lang w:eastAsia="en-CH"/>
         </w:rPr>
       </w:pPr>
-      <w:bookmarkStart w:id="29" w:name="_Toc126668347"/>
-      <w:r>
-        <w:rPr>
-          <w:rStyle w:val="markedcontent"/>
-          <w:rFonts w:ascii="Arial" w:hAnsi="Arial" w:cs="Arial"/>
-        </w:rPr>
-        <w:t>Storyboard</w:t>
-      </w:r>
-      <w:bookmarkEnd w:id="29"/>
+      <w:r>
+        <w:rPr>
+          <w:rFonts w:ascii="Times New Roman" w:eastAsia="Times New Roman" w:hAnsi="Times New Roman" w:cs="Times New Roman"/>
+          <w:sz w:val="24"/>
+          <w:szCs w:val="24"/>
+          <w:lang w:eastAsia="en-CH"/>
+        </w:rPr>
+        <w:t xml:space="preserve">Pathway. “Night Mountain Lake [SEAMLESS] | 2D Environments | Unity Asset Store.” </w:t>
+      </w:r>
+      <w:r>
+        <w:rPr>
+          <w:rFonts w:ascii="Times New Roman" w:eastAsia="Times New Roman" w:hAnsi="Times New Roman" w:cs="Times New Roman"/>
+          <w:i/>
+          <w:iCs/>
+          <w:sz w:val="24"/>
+          <w:szCs w:val="24"/>
+          <w:lang w:eastAsia="en-CH"/>
+        </w:rPr>
+        <w:t>Assetstore.unity.com</w:t>
+      </w:r>
+      <w:r>
+        <w:rPr>
+          <w:rFonts w:ascii="Times New Roman" w:eastAsia="Times New Roman" w:hAnsi="Times New Roman" w:cs="Times New Roman"/>
+          <w:sz w:val="24"/>
+          <w:szCs w:val="24"/>
+          <w:lang w:eastAsia="en-CH"/>
+        </w:rPr>
+        <w:t>, 3 2019, assetstore.unity.com/packages/2d/environments/night-mountain-lake-seamless-127703. Accessed 8 Feb. 2023.</w:t>
+      </w:r>
     </w:p>
     <w:p>
       <w:pPr>
         <w:rPr>
-          <w:rStyle w:val="markedcontent"/>
-          <w:rFonts w:ascii="Arial" w:hAnsi="Arial" w:cs="Arial"/>
-          <w:lang w:val="de-DE"/>
+          <w:rFonts w:ascii="Times New Roman" w:eastAsia="Times New Roman" w:hAnsi="Times New Roman" w:cs="Times New Roman"/>
+          <w:sz w:val="24"/>
+          <w:szCs w:val="24"/>
+          <w:lang w:eastAsia="en-CH"/>
         </w:rPr>
       </w:pPr>
+      <w:r>
+        <w:rPr>
+          <w:rFonts w:ascii="Times New Roman" w:eastAsia="Times New Roman" w:hAnsi="Times New Roman" w:cs="Times New Roman"/>
+          <w:sz w:val="24"/>
+          <w:szCs w:val="24"/>
+          <w:lang w:eastAsia="en-CH"/>
+        </w:rPr>
+        <w:t xml:space="preserve">Worlds, Tiny. “Free Pixel Font - </w:t>
+      </w:r>
+      <w:proofErr w:type="spellStart"/>
+      <w:r>
+        <w:rPr>
+          <w:rFonts w:ascii="Times New Roman" w:eastAsia="Times New Roman" w:hAnsi="Times New Roman" w:cs="Times New Roman"/>
+          <w:sz w:val="24"/>
+          <w:szCs w:val="24"/>
+          <w:lang w:eastAsia="en-CH"/>
+        </w:rPr>
+        <w:t>Thaleah</w:t>
+      </w:r>
+      <w:proofErr w:type="spellEnd"/>
+      <w:r>
+        <w:rPr>
+          <w:rFonts w:ascii="Times New Roman" w:eastAsia="Times New Roman" w:hAnsi="Times New Roman" w:cs="Times New Roman"/>
+          <w:sz w:val="24"/>
+          <w:szCs w:val="24"/>
+          <w:lang w:eastAsia="en-CH"/>
+        </w:rPr>
+        <w:t xml:space="preserve"> | 2D Fonts | Unity Asset Store.” </w:t>
+      </w:r>
+      <w:r>
+        <w:rPr>
+          <w:rFonts w:ascii="Times New Roman" w:eastAsia="Times New Roman" w:hAnsi="Times New Roman" w:cs="Times New Roman"/>
+          <w:i/>
+          <w:iCs/>
+          <w:sz w:val="24"/>
+          <w:szCs w:val="24"/>
+          <w:lang w:eastAsia="en-CH"/>
+        </w:rPr>
+        <w:t>Assetstore.unity.com</w:t>
+      </w:r>
+      <w:r>
+        <w:rPr>
+          <w:rFonts w:ascii="Times New Roman" w:eastAsia="Times New Roman" w:hAnsi="Times New Roman" w:cs="Times New Roman"/>
+          <w:sz w:val="24"/>
+          <w:szCs w:val="24"/>
+          <w:lang w:eastAsia="en-CH"/>
+        </w:rPr>
+        <w:t>, 5 Apr. 2019, assetstore.unity.com/packages/2d/fonts/free-pixel-font-thaleah-140059. Accessed 8 Feb. 2023.</w:t>
+      </w:r>
+    </w:p>
+    <w:p>
+      <w:pPr>
+        <w:rPr>
+          <w:rFonts w:ascii="Times New Roman" w:eastAsia="Times New Roman" w:hAnsi="Times New Roman" w:cs="Times New Roman"/>
+          <w:sz w:val="24"/>
+          <w:szCs w:val="24"/>
+          <w:lang w:eastAsia="en-CH"/>
+        </w:rPr>
+      </w:pPr>
+      <w:r>
+        <w:rPr>
+          <w:rFonts w:ascii="Times New Roman" w:eastAsia="Times New Roman" w:hAnsi="Times New Roman" w:cs="Times New Roman"/>
+          <w:sz w:val="24"/>
+          <w:szCs w:val="24"/>
+          <w:lang w:eastAsia="en-CH"/>
+        </w:rPr>
+        <w:t>‌</w:t>
+      </w:r>
     </w:p>
     <w:p>
       <w:pPr>
@@ -9130,6 +11421,243 @@
     </w:sectPr>
   </w:body>
 </w:document>
+</file>
+
+<file path=word/numbering.xml><?xml version="1.0" encoding="utf-8"?>
+<w:numbering xmlns:wpc="http://schemas.microsoft.com/office/word/2010/wordprocessingCanvas" xmlns:cx="http://schemas.microsoft.com/office/drawing/2014/chartex" xmlns:cx1="http://schemas.microsoft.com/office/drawing/2015/9/8/chartex" xmlns:cx2="http://schemas.microsoft.com/office/drawing/2015/10/21/chartex" xmlns:cx3="http://schemas.microsoft.com/office/drawing/2016/5/9/chartex" xmlns:cx4="http://schemas.microsoft.com/office/drawing/2016/5/10/chartex" xmlns:cx5="http://schemas.microsoft.com/office/drawing/2016/5/11/chartex" xmlns:cx6="http://schemas.microsoft.com/office/drawing/2016/5/12/chartex" xmlns:cx7="http://schemas.microsoft.com/office/drawing/2016/5/13/chartex" xmlns:cx8="http://schemas.microsoft.com/office/drawing/2016/5/14/chartex" xmlns:mc="http://schemas.openxmlformats.org/markup-compatibility/2006" xmlns:aink="http://schemas.microsoft.com/office/drawing/2016/ink" xmlns:am3d="http://schemas.microsoft.com/office/drawing/2017/model3d" xmlns:o="urn:schemas-microsoft-com:office:office" xmlns:oel="http://schemas.microsoft.com/office/2019/extlst" xmlns:r="http://schemas.openxmlformats.org/officeDocument/2006/relationships" xmlns:m="http://schemas.openxmlformats.org/officeDocument/2006/math" xmlns:v="urn:schemas-microsoft-com:vml" xmlns:wp14="http://schemas.microsoft.com/office/word/2010/wordprocessingDrawing" xmlns:wp="http://schemas.openxmlformats.org/drawingml/2006/wordprocessingDrawing" xmlns:w10="urn:schemas-microsoft-com:office:word" xmlns:w="http://schemas.openxmlformats.org/wordprocessingml/2006/main" xmlns:w14="http://schemas.microsoft.com/office/word/2010/wordml" xmlns:w15="http://schemas.microsoft.com/office/word/2012/wordml" xmlns:w16cex="http://schemas.microsoft.com/office/word/2018/wordml/cex" xmlns:w16cid="http://schemas.microsoft.com/office/word/2016/wordml/cid" xmlns:w16="http://schemas.microsoft.com/office/word/2018/wordml" xmlns:w16sdtdh="http://schemas.microsoft.com/office/word/2020/wordml/sdtdatahash" xmlns:w16se="http://schemas.microsoft.com/office/word/2015/wordml/symex" xmlns:wpg="http://schemas.microsoft.com/office/word/2010/wordprocessingGroup" xmlns:wpi="http://schemas.microsoft.com/office/word/2010/wordprocessingInk" xmlns:wne="http://schemas.microsoft.com/office/word/2006/wordml" xmlns:wps="http://schemas.microsoft.com/office/word/2010/wordprocessingShape" mc:Ignorable="w14 w15 w16se w16cid w16 w16cex w16sdtdh wp14">
+  <w:abstractNum w:abstractNumId="0" w15:restartNumberingAfterBreak="0">
+    <w:nsid w:val="32BE720C"/>
+    <w:multiLevelType w:val="hybridMultilevel"/>
+    <w:tmpl w:val="115420AE"/>
+    <w:lvl w:ilvl="0" w:tplc="0C000001">
+      <w:start w:val="1"/>
+      <w:numFmt w:val="bullet"/>
+      <w:lvlText w:val=""/>
+      <w:lvlJc w:val="left"/>
+      <w:pPr>
+        <w:ind w:left="720" w:hanging="360"/>
+      </w:pPr>
+      <w:rPr>
+        <w:rFonts w:ascii="Symbol" w:hAnsi="Symbol" w:hint="default"/>
+      </w:rPr>
+    </w:lvl>
+    <w:lvl w:ilvl="1" w:tplc="0C000003" w:tentative="1">
+      <w:start w:val="1"/>
+      <w:numFmt w:val="bullet"/>
+      <w:lvlText w:val="o"/>
+      <w:lvlJc w:val="left"/>
+      <w:pPr>
+        <w:ind w:left="1440" w:hanging="360"/>
+      </w:pPr>
+      <w:rPr>
+        <w:rFonts w:ascii="Courier New" w:hAnsi="Courier New" w:cs="Courier New" w:hint="default"/>
+      </w:rPr>
+    </w:lvl>
+    <w:lvl w:ilvl="2" w:tplc="0C000005" w:tentative="1">
+      <w:start w:val="1"/>
+      <w:numFmt w:val="bullet"/>
+      <w:lvlText w:val=""/>
+      <w:lvlJc w:val="left"/>
+      <w:pPr>
+        <w:ind w:left="2160" w:hanging="360"/>
+      </w:pPr>
+      <w:rPr>
+        <w:rFonts w:ascii="Wingdings" w:hAnsi="Wingdings" w:hint="default"/>
+      </w:rPr>
+    </w:lvl>
+    <w:lvl w:ilvl="3" w:tplc="0C000001" w:tentative="1">
+      <w:start w:val="1"/>
+      <w:numFmt w:val="bullet"/>
+      <w:lvlText w:val=""/>
+      <w:lvlJc w:val="left"/>
+      <w:pPr>
+        <w:ind w:left="2880" w:hanging="360"/>
+      </w:pPr>
+      <w:rPr>
+        <w:rFonts w:ascii="Symbol" w:hAnsi="Symbol" w:hint="default"/>
+      </w:rPr>
+    </w:lvl>
+    <w:lvl w:ilvl="4" w:tplc="0C000003" w:tentative="1">
+      <w:start w:val="1"/>
+      <w:numFmt w:val="bullet"/>
+      <w:lvlText w:val="o"/>
+      <w:lvlJc w:val="left"/>
+      <w:pPr>
+        <w:ind w:left="3600" w:hanging="360"/>
+      </w:pPr>
+      <w:rPr>
+        <w:rFonts w:ascii="Courier New" w:hAnsi="Courier New" w:cs="Courier New" w:hint="default"/>
+      </w:rPr>
+    </w:lvl>
+    <w:lvl w:ilvl="5" w:tplc="0C000005" w:tentative="1">
+      <w:start w:val="1"/>
+      <w:numFmt w:val="bullet"/>
+      <w:lvlText w:val=""/>
+      <w:lvlJc w:val="left"/>
+      <w:pPr>
+        <w:ind w:left="4320" w:hanging="360"/>
+      </w:pPr>
+      <w:rPr>
+        <w:rFonts w:ascii="Wingdings" w:hAnsi="Wingdings" w:hint="default"/>
+      </w:rPr>
+    </w:lvl>
+    <w:lvl w:ilvl="6" w:tplc="0C000001" w:tentative="1">
+      <w:start w:val="1"/>
+      <w:numFmt w:val="bullet"/>
+      <w:lvlText w:val=""/>
+      <w:lvlJc w:val="left"/>
+      <w:pPr>
+        <w:ind w:left="5040" w:hanging="360"/>
+      </w:pPr>
+      <w:rPr>
+        <w:rFonts w:ascii="Symbol" w:hAnsi="Symbol" w:hint="default"/>
+      </w:rPr>
+    </w:lvl>
+    <w:lvl w:ilvl="7" w:tplc="0C000003" w:tentative="1">
+      <w:start w:val="1"/>
+      <w:numFmt w:val="bullet"/>
+      <w:lvlText w:val="o"/>
+      <w:lvlJc w:val="left"/>
+      <w:pPr>
+        <w:ind w:left="5760" w:hanging="360"/>
+      </w:pPr>
+      <w:rPr>
+        <w:rFonts w:ascii="Courier New" w:hAnsi="Courier New" w:cs="Courier New" w:hint="default"/>
+      </w:rPr>
+    </w:lvl>
+    <w:lvl w:ilvl="8" w:tplc="0C000005" w:tentative="1">
+      <w:start w:val="1"/>
+      <w:numFmt w:val="bullet"/>
+      <w:lvlText w:val=""/>
+      <w:lvlJc w:val="left"/>
+      <w:pPr>
+        <w:ind w:left="6480" w:hanging="360"/>
+      </w:pPr>
+      <w:rPr>
+        <w:rFonts w:ascii="Wingdings" w:hAnsi="Wingdings" w:hint="default"/>
+      </w:rPr>
+    </w:lvl>
+  </w:abstractNum>
+  <w:abstractNum w:abstractNumId="1" w15:restartNumberingAfterBreak="0">
+    <w:nsid w:val="396F1E6F"/>
+    <w:multiLevelType w:val="hybridMultilevel"/>
+    <w:tmpl w:val="95C6695E"/>
+    <w:lvl w:ilvl="0" w:tplc="0C000001">
+      <w:start w:val="1"/>
+      <w:numFmt w:val="bullet"/>
+      <w:lvlText w:val=""/>
+      <w:lvlJc w:val="left"/>
+      <w:pPr>
+        <w:ind w:left="720" w:hanging="360"/>
+      </w:pPr>
+      <w:rPr>
+        <w:rFonts w:ascii="Symbol" w:hAnsi="Symbol" w:hint="default"/>
+      </w:rPr>
+    </w:lvl>
+    <w:lvl w:ilvl="1" w:tplc="0C000003" w:tentative="1">
+      <w:start w:val="1"/>
+      <w:numFmt w:val="bullet"/>
+      <w:lvlText w:val="o"/>
+      <w:lvlJc w:val="left"/>
+      <w:pPr>
+        <w:ind w:left="1440" w:hanging="360"/>
+      </w:pPr>
+      <w:rPr>
+        <w:rFonts w:ascii="Courier New" w:hAnsi="Courier New" w:cs="Courier New" w:hint="default"/>
+      </w:rPr>
+    </w:lvl>
+    <w:lvl w:ilvl="2" w:tplc="0C000005" w:tentative="1">
+      <w:start w:val="1"/>
+      <w:numFmt w:val="bullet"/>
+      <w:lvlText w:val=""/>
+      <w:lvlJc w:val="left"/>
+      <w:pPr>
+        <w:ind w:left="2160" w:hanging="360"/>
+      </w:pPr>
+      <w:rPr>
+        <w:rFonts w:ascii="Wingdings" w:hAnsi="Wingdings" w:hint="default"/>
+      </w:rPr>
+    </w:lvl>
+    <w:lvl w:ilvl="3" w:tplc="0C000001" w:tentative="1">
+      <w:start w:val="1"/>
+      <w:numFmt w:val="bullet"/>
+      <w:lvlText w:val=""/>
+      <w:lvlJc w:val="left"/>
+      <w:pPr>
+        <w:ind w:left="2880" w:hanging="360"/>
+      </w:pPr>
+      <w:rPr>
+        <w:rFonts w:ascii="Symbol" w:hAnsi="Symbol" w:hint="default"/>
+      </w:rPr>
+    </w:lvl>
+    <w:lvl w:ilvl="4" w:tplc="0C000003" w:tentative="1">
+      <w:start w:val="1"/>
+      <w:numFmt w:val="bullet"/>
+      <w:lvlText w:val="o"/>
+      <w:lvlJc w:val="left"/>
+      <w:pPr>
+        <w:ind w:left="3600" w:hanging="360"/>
+      </w:pPr>
+      <w:rPr>
+        <w:rFonts w:ascii="Courier New" w:hAnsi="Courier New" w:cs="Courier New" w:hint="default"/>
+      </w:rPr>
+    </w:lvl>
+    <w:lvl w:ilvl="5" w:tplc="0C000005" w:tentative="1">
+      <w:start w:val="1"/>
+      <w:numFmt w:val="bullet"/>
+      <w:lvlText w:val=""/>
+      <w:lvlJc w:val="left"/>
+      <w:pPr>
+        <w:ind w:left="4320" w:hanging="360"/>
+      </w:pPr>
+      <w:rPr>
+        <w:rFonts w:ascii="Wingdings" w:hAnsi="Wingdings" w:hint="default"/>
+      </w:rPr>
+    </w:lvl>
+    <w:lvl w:ilvl="6" w:tplc="0C000001" w:tentative="1">
+      <w:start w:val="1"/>
+      <w:numFmt w:val="bullet"/>
+      <w:lvlText w:val=""/>
+      <w:lvlJc w:val="left"/>
+      <w:pPr>
+        <w:ind w:left="5040" w:hanging="360"/>
+      </w:pPr>
+      <w:rPr>
+        <w:rFonts w:ascii="Symbol" w:hAnsi="Symbol" w:hint="default"/>
+      </w:rPr>
+    </w:lvl>
+    <w:lvl w:ilvl="7" w:tplc="0C000003" w:tentative="1">
+      <w:start w:val="1"/>
+      <w:numFmt w:val="bullet"/>
+      <w:lvlText w:val="o"/>
+      <w:lvlJc w:val="left"/>
+      <w:pPr>
+        <w:ind w:left="5760" w:hanging="360"/>
+      </w:pPr>
+      <w:rPr>
+        <w:rFonts w:ascii="Courier New" w:hAnsi="Courier New" w:cs="Courier New" w:hint="default"/>
+      </w:rPr>
+    </w:lvl>
+    <w:lvl w:ilvl="8" w:tplc="0C000005" w:tentative="1">
+      <w:start w:val="1"/>
+      <w:numFmt w:val="bullet"/>
+      <w:lvlText w:val=""/>
+      <w:lvlJc w:val="left"/>
+      <w:pPr>
+        <w:ind w:left="6480" w:hanging="360"/>
+      </w:pPr>
+      <w:rPr>
+        <w:rFonts w:ascii="Wingdings" w:hAnsi="Wingdings" w:hint="default"/>
+      </w:rPr>
+    </w:lvl>
+  </w:abstractNum>
+  <w:num w:numId="1" w16cid:durableId="43333005">
+    <w:abstractNumId w:val="0"/>
+  </w:num>
+  <w:num w:numId="2" w16cid:durableId="426117895">
+    <w:abstractNumId w:val="1"/>
+  </w:num>
+</w:numbering>
 </file>
 
 <file path=word/styles.xml><?xml version="1.0" encoding="utf-8"?>
@@ -9599,7 +12127,6 @@
   <w:style w:type="character" w:default="1" w:styleId="DefaultParagraphFont">
     <w:name w:val="Default Paragraph Font"/>
     <w:uiPriority w:val="1"/>
-    <w:semiHidden/>
     <w:unhideWhenUsed/>
   </w:style>
   <w:style w:type="table" w:default="1" w:styleId="TableNormal">
@@ -9785,6 +12312,34 @@
       <w:color w:val="1F3763" w:themeColor="accent1" w:themeShade="7F"/>
       <w:sz w:val="24"/>
       <w:szCs w:val="24"/>
+    </w:rPr>
+  </w:style>
+  <w:style w:type="paragraph" w:styleId="ListParagraph">
+    <w:name w:val="List Paragraph"/>
+    <w:basedOn w:val="Normal"/>
+    <w:uiPriority w:val="34"/>
+    <w:qFormat/>
+    <w:rsid w:val="009C1E46"/>
+    <w:pPr>
+      <w:ind w:left="720"/>
+      <w:contextualSpacing/>
+    </w:pPr>
+  </w:style>
+  <w:style w:type="paragraph" w:styleId="NormalWeb">
+    <w:name w:val="Normal (Web)"/>
+    <w:basedOn w:val="Normal"/>
+    <w:uiPriority w:val="99"/>
+    <w:semiHidden/>
+    <w:unhideWhenUsed/>
+    <w:rsid w:val="00FD16B5"/>
+    <w:pPr>
+      <w:spacing w:before="100" w:beforeAutospacing="1" w:after="100" w:afterAutospacing="1" w:line="240" w:lineRule="auto"/>
+    </w:pPr>
+    <w:rPr>
+      <w:rFonts w:ascii="Times New Roman" w:eastAsia="Times New Roman" w:hAnsi="Times New Roman" w:cs="Times New Roman"/>
+      <w:sz w:val="24"/>
+      <w:szCs w:val="24"/>
+      <w:lang w:eastAsia="en-CH"/>
     </w:rPr>
   </w:style>
 </w:styles>
@@ -10097,7 +12652,21 @@
 </file>
 
 <file path=customXml/item2.xml><?xml version="1.0" encoding="utf-8"?>
-<b:Sources xmlns:b="http://schemas.openxmlformats.org/officeDocument/2006/bibliography" xmlns="http://schemas.openxmlformats.org/officeDocument/2006/bibliography" SelectedStyle="\APASixthEditionOfficeOnline.xsl" StyleName="APA" Version="6"/>
+<b:Sources xmlns:b="http://schemas.openxmlformats.org/officeDocument/2006/bibliography" xmlns="http://schemas.openxmlformats.org/officeDocument/2006/bibliography" SelectedStyle="\APASixthEditionOfficeOnline.xsl" StyleName="APA" Version="6">
+  <b:Source>
+    <b:Tag>Placeholder1</b:Tag>
+    <b:SourceType>Book</b:SourceType>
+    <b:Guid>{0CF67B8B-BE47-4B0D-9623-52E3057C64EE}</b:Guid>
+    <b:RefOrder>2</b:RefOrder>
+  </b:Source>
+  <b:Source>
+    <b:Tag>sda</b:Tag>
+    <b:SourceType>Report</b:SourceType>
+    <b:Guid>{7F29D733-A59C-4BD3-A383-747CE73B35FE}</b:Guid>
+    <b:Publisher>sdad</b:Publisher>
+    <b:RefOrder>1</b:RefOrder>
+  </b:Source>
+</b:Sources>
 </file>
 
 <file path=customXml/itemProps1.xml><?xml version="1.0" encoding="utf-8"?>
@@ -10109,7 +12678,7 @@
 </file>
 
 <file path=customXml/itemProps2.xml><?xml version="1.0" encoding="utf-8"?>
-<ds:datastoreItem xmlns:ds="http://schemas.openxmlformats.org/officeDocument/2006/customXml" ds:itemID="{C17A3B81-E1FC-447B-A2E4-1584C3C209F9}">
+<ds:datastoreItem xmlns:ds="http://schemas.openxmlformats.org/officeDocument/2006/customXml" ds:itemID="{67DACC2D-C96C-4E6D-8172-7D50984868E3}">
   <ds:schemaRefs>
     <ds:schemaRef ds:uri="http://schemas.openxmlformats.org/officeDocument/2006/bibliography"/>
   </ds:schemaRefs>

</xml_diff>